<commit_message>
Sri | White space changes to draft, added presentation
</commit_message>
<xml_diff>
--- a/draft_formatted.docx
+++ b/draft_formatted.docx
@@ -379,10 +379,7 @@
       </w:r>
       <w:proofErr w:type="spellEnd"/>
       <w:r>
-        <w:t xml:space="preserve"> protocol, and research works that propose optimizations and improvements to the same. However, we found that the number of actual implementations of the protocol were scarce.</w:t>
-      </w:r>
-      <w:r>
-        <w:t xml:space="preserve"> That also explains the </w:t>
+        <w:t xml:space="preserve"> protocol, and research works that propose optimizations and improvements to the same. However, we found that the number of actual implementations of the protocol were scarce. That also explains the </w:t>
       </w:r>
       <w:r>
         <w:t xml:space="preserve">lack of data and results about the performance of the </w:t>
@@ -432,22 +429,7 @@
       </w:r>
       <w:proofErr w:type="spellEnd"/>
       <w:r>
-        <w:t xml:space="preserve"> core. W</w:t>
-      </w:r>
-      <w:r>
-        <w:t xml:space="preserve">e </w:t>
-      </w:r>
-      <w:r>
-        <w:t xml:space="preserve">have </w:t>
-      </w:r>
-      <w:r>
-        <w:t>built a service around a</w:t>
-      </w:r>
-      <w:r>
-        <w:t>n open sourced</w:t>
-      </w:r>
-      <w:r>
-        <w:t xml:space="preserve"> Java based implementation of the </w:t>
+        <w:t xml:space="preserve"> core. We have built a service around an open sourced Java based implementation of the </w:t>
       </w:r>
       <w:proofErr w:type="spellStart"/>
       <w:r>
@@ -463,57 +445,42 @@
       </w:r>
       <w:proofErr w:type="spellEnd"/>
       <w:r>
-        <w:t>.</w:t>
+        <w:t xml:space="preserve">. Our system manages the coordination between the clients seeking to migrate or fetch object state, the </w:t>
+      </w:r>
+      <w:proofErr w:type="spellStart"/>
+      <w:r>
+        <w:t>Paxos</w:t>
+      </w:r>
+      <w:proofErr w:type="spellEnd"/>
+      <w:r>
+        <w:t xml:space="preserve"> cluster, agents which would manage the object movement and the directories consistently.</w:t>
       </w:r>
       <w:r>
         <w:t xml:space="preserve"> </w:t>
       </w:r>
       <w:r>
-        <w:t xml:space="preserve">Our system manages the coordination between the clients seeking to migrate or fetch object state, the </w:t>
-      </w:r>
-      <w:proofErr w:type="spellStart"/>
-      <w:r>
-        <w:t>Paxos</w:t>
-      </w:r>
-      <w:proofErr w:type="spellEnd"/>
-      <w:r>
-        <w:t xml:space="preserve"> cluster, agents which would manage the object movement and the directories consistently.</w:t>
-      </w:r>
+        <w:t xml:space="preserve">The system exposes a CRUD-like API service for developers building services requiring consistent directory updates. </w:t>
+      </w:r>
+    </w:p>
+    <w:p>
+      <w:r>
+        <w:t xml:space="preserve">Alongside the implementation of this system, we instrument and deploy it in a simulated WAN setting (using the </w:t>
+      </w:r>
+      <w:proofErr w:type="spellStart"/>
+      <w:r>
+        <w:t>PRObE</w:t>
+      </w:r>
+      <w:proofErr w:type="spellEnd"/>
       <w:r>
         <w:t xml:space="preserve"> </w:t>
       </w:r>
-      <w:r>
-        <w:t>The system exposes a CRUD-like API service for developers building services requiring consistent directory updates.</w:t>
-      </w:r>
-      <w:r>
-        <w:t xml:space="preserve"> </w:t>
-      </w:r>
-    </w:p>
-    <w:p>
-      <w:r>
-        <w:t xml:space="preserve">Alongside the implementation of this system, we instrument and deploy it in a simulated WAN setting </w:t>
-      </w:r>
-      <w:r>
-        <w:t xml:space="preserve">(using the </w:t>
-      </w:r>
-      <w:proofErr w:type="spellStart"/>
-      <w:r>
-        <w:t>PRObE</w:t>
-      </w:r>
-      <w:proofErr w:type="spellEnd"/>
-      <w:r>
-        <w:t xml:space="preserve"> </w:t>
-      </w:r>
       <w:proofErr w:type="spellStart"/>
       <w:r>
         <w:t>testbed</w:t>
       </w:r>
       <w:proofErr w:type="spellEnd"/>
       <w:r>
-        <w:t xml:space="preserve">) </w:t>
-      </w:r>
-      <w:r>
-        <w:t xml:space="preserve">to observe the behavior of </w:t>
+        <w:t xml:space="preserve">) to observe the behavior of </w:t>
       </w:r>
       <w:proofErr w:type="spellStart"/>
       <w:r>
@@ -606,19 +573,7 @@
       </w:r>
       <w:proofErr w:type="spellEnd"/>
       <w:r>
-        <w:t xml:space="preserve"> is a</w:t>
-      </w:r>
-      <w:r>
-        <w:t>n algorithm for implementing fault-tolerant distributed systems.</w:t>
-      </w:r>
-      <w:r>
-        <w:t xml:space="preserve"> At t</w:t>
-      </w:r>
-      <w:r>
-        <w:t xml:space="preserve">he heart </w:t>
-      </w:r>
-      <w:r>
-        <w:t xml:space="preserve">of the </w:t>
+        <w:t xml:space="preserve"> is an algorithm for implementing fault-tolerant distributed systems. At the heart of the </w:t>
       </w:r>
       <w:proofErr w:type="spellStart"/>
       <w:r>
@@ -626,21 +581,12 @@
       </w:r>
       <w:proofErr w:type="spellEnd"/>
       <w:r>
-        <w:t xml:space="preserve"> algorithm/protocol </w:t>
-      </w:r>
-      <w:r>
-        <w:t>is a consensus algorithm – how do we get multiple processes that are each trying to assert/propose a value to agree upon and stick with a single value?</w:t>
-      </w:r>
-    </w:p>
-    <w:p>
-      <w:r>
-        <w:t>The safety requirements</w:t>
-      </w:r>
-      <w:r>
-        <w:t xml:space="preserve"> of such a consensus algorithm required to achieve consistency are as follows</w:t>
-      </w:r>
-      <w:r>
-        <w:t>:</w:t>
+        <w:t xml:space="preserve"> algorithm/protocol is a consensus algorithm – how do we get multiple processes that are each trying to assert/propose a value to agree upon and stick with a single value?</w:t>
+      </w:r>
+    </w:p>
+    <w:p>
+      <w:r>
+        <w:t>The safety requirements of such a consensus algorithm required to achieve consistency are as follows:</w:t>
       </w:r>
     </w:p>
     <w:p>
@@ -669,16 +615,7 @@
     </w:p>
     <w:p>
       <w:r>
-        <w:t>Note here that t</w:t>
-      </w:r>
-      <w:r>
-        <w:t xml:space="preserve">he </w:t>
-      </w:r>
-      <w:r>
-        <w:t xml:space="preserve">safety requirements do </w:t>
-      </w:r>
-      <w:r>
-        <w:t xml:space="preserve">not specify any </w:t>
+        <w:t xml:space="preserve">Note here that the safety requirements do not specify any </w:t>
       </w:r>
       <w:proofErr w:type="spellStart"/>
       <w:r>
@@ -686,10 +623,7 @@
       </w:r>
       <w:proofErr w:type="spellEnd"/>
       <w:r>
-        <w:t>/convergence requirements.</w:t>
-      </w:r>
-      <w:r>
-        <w:t xml:space="preserve"> That is, all we’re focusing on here is correctness, not practical concerns such as progress.</w:t>
+        <w:t>/convergence requirements. That is, all we’re focusing on here is correctness, not practical concerns such as progress.</w:t>
       </w:r>
       <w:r>
         <w:t xml:space="preserve"> </w:t>
@@ -748,10 +682,7 @@
     </w:p>
     <w:p>
       <w:r>
-        <w:t xml:space="preserve">A value proposed by a proposer </w:t>
-      </w:r>
-      <w:r>
-        <w:t>can be considered accepted once a majority of acceptors have accepted it.</w:t>
+        <w:t>A value proposed by a proposer can be considered accepted once a majority of acceptors have accepted it.</w:t>
       </w:r>
       <w:r>
         <w:t xml:space="preserve"> </w:t>
@@ -763,19 +694,7 @@
         <w:t xml:space="preserve"> </w:t>
       </w:r>
       <w:r>
-        <w:t>From a bird’s eye perspective, the acceptors control the proposers and their proposed values – so the working of the algorithm is driven by acceptors forcing the proposers to propose acceptable values, whilst the design of the algorithm revolves around setting down rules for how to accept values.</w:t>
-      </w:r>
-      <w:r>
-        <w:t xml:space="preserve"> </w:t>
-      </w:r>
-      <w:r>
-        <w:t>The design considerations for accepting values are as follows (revised as new requirements emerge</w:t>
-      </w:r>
-      <w:r>
-        <w:t>)</w:t>
-      </w:r>
-      <w:r>
-        <w:t>:</w:t>
+        <w:t>From a bird’s eye perspective, the acceptors control the proposers and their proposed values – so the working of the algorithm is driven by acceptors forcing the proposers to propose acceptable values, whilst the design of the algorithm revolves around setting down rules for how to accept values. The design considerations for accepting values are as follows (revised as new requirements emerge):</w:t>
       </w:r>
     </w:p>
     <w:p>
@@ -874,8 +793,9 @@
       <w:r>
         <w:t xml:space="preserve">2. If a proposal with value ‘v’ is chosen, then every higher numbered proposal that is chosen by any acceptor </w:t>
       </w:r>
-      <w:r>
-        <w:tab/>
+      <w:bookmarkStart w:id="0" w:name="_GoBack"/>
+      <w:bookmarkEnd w:id="0"/>
+      <w:r>
         <w:t xml:space="preserve">has value ‘v’ – this follows from the requirement that only a single value be chosen in a round of </w:t>
       </w:r>
       <w:proofErr w:type="spellStart"/>
@@ -1357,13 +1277,7 @@
       </w:r>
       <w:proofErr w:type="spellEnd"/>
       <w:r>
-        <w:t>.</w:t>
-      </w:r>
-      <w:r>
-        <w:t xml:space="preserve"> </w:t>
-      </w:r>
-      <w:r>
-        <w:t>It is an open-source contribution maintained at github.com/</w:t>
+        <w:t>. It is an open-source contribution maintained at github.com/</w:t>
       </w:r>
       <w:proofErr w:type="spellStart"/>
       <w:r>
@@ -1594,31 +1508,28 @@
       </w:r>
       <w:proofErr w:type="spellEnd"/>
       <w:r>
-        <w:t>, it would be inefficient.</w:t>
+        <w:t xml:space="preserve">, it would be inefficient. </w:t>
+      </w:r>
+      <w:proofErr w:type="spellStart"/>
+      <w:r>
+        <w:t>MultiPaxos</w:t>
+      </w:r>
+      <w:proofErr w:type="spellEnd"/>
+      <w:r>
+        <w:t xml:space="preserve"> achieves better performance by “merging” execution phases of several instances.</w:t>
       </w:r>
       <w:r>
         <w:t xml:space="preserve"> </w:t>
       </w:r>
+      <w:r>
+        <w:t xml:space="preserve">In </w:t>
+      </w:r>
       <w:proofErr w:type="spellStart"/>
       <w:r>
         <w:t>MultiPaxos</w:t>
       </w:r>
       <w:proofErr w:type="spellEnd"/>
       <w:r>
-        <w:t xml:space="preserve"> achieves better performance by “merging” execution phases of several instances.</w:t>
-      </w:r>
-      <w:r>
-        <w:t xml:space="preserve"> </w:t>
-      </w:r>
-      <w:r>
-        <w:t xml:space="preserve">In </w:t>
-      </w:r>
-      <w:proofErr w:type="spellStart"/>
-      <w:r>
-        <w:t>MultiPaxos</w:t>
-      </w:r>
-      <w:proofErr w:type="spellEnd"/>
-      <w:r>
         <w:t xml:space="preserve"> the system advances through a series of views, which play a similar role as ballots in single instance </w:t>
       </w:r>
       <w:proofErr w:type="spellStart"/>
@@ -1645,33 +1556,7 @@
       </w:r>
       <w:proofErr w:type="spellEnd"/>
       <w:r>
-        <w:t>. The leader of each view is determined by a rotating coordinator scheme, that is, the leader of view ‘v’ is the process v mod n where n is the number of replicas in the cluster.</w:t>
-      </w:r>
-      <w:r>
-        <w:t xml:space="preserve"> </w:t>
-      </w:r>
-      <w:r>
-        <w:t>On</w:t>
-      </w:r>
-      <w:r>
-        <w:t xml:space="preserve">ce a </w:t>
-      </w:r>
-      <w:proofErr w:type="gramStart"/>
-      <w:r>
-        <w:t xml:space="preserve">process  </w:t>
-      </w:r>
-      <w:r>
-        <w:t>‘p’</w:t>
-      </w:r>
-      <w:proofErr w:type="gramEnd"/>
-      <w:r>
-        <w:t xml:space="preserve"> is elected leader (by some external leader oracle module), it advances to the next view number ‘v’ such that p is the coordinator for that view (v mod n = p), and ‘v’ is higher than any view previously observed by p.</w:t>
-      </w:r>
-      <w:r>
-        <w:t xml:space="preserve"> </w:t>
-      </w:r>
-      <w:r>
-        <w:t xml:space="preserve">Process p then executes Phase 1 for all instances that according to the local knowledge of p were not yet decided by sending a &lt;Prepare, v, </w:t>
+        <w:t xml:space="preserve">. The leader of each view is determined by a rotating coordinator scheme, that is, the leader of view ‘v’ is the process v mod n where n is the number of replicas in the cluster. Once a process  ‘p’ is elected leader (by some external leader oracle module), it advances to the next view number ‘v’ such that p is the coordinator for that view (v mod n = p), and ‘v’ is higher than any view previously observed by p. Process p then executes Phase 1 for all instances that according to the local knowledge of p were not yet decided by sending a &lt;Prepare, v, </w:t>
       </w:r>
       <w:proofErr w:type="spellStart"/>
       <w:r>
@@ -1886,194 +1771,162 @@
     <w:p>
       <w:r>
         <w:lastRenderedPageBreak/>
-        <w:t>A</w:t>
+        <w:t xml:space="preserve">A </w:t>
+      </w:r>
+      <w:proofErr w:type="spellStart"/>
+      <w:r>
+        <w:t>Paxos</w:t>
+      </w:r>
+      <w:proofErr w:type="spellEnd"/>
+      <w:r>
+        <w:t xml:space="preserve"> log is a data structure that is actually replicated consistently among replicas. Each replica has its own copy of the log. The log reflects a series of rounds of </w:t>
+      </w:r>
+      <w:proofErr w:type="spellStart"/>
+      <w:r>
+        <w:t>Paxos</w:t>
+      </w:r>
+      <w:proofErr w:type="spellEnd"/>
+      <w:r>
+        <w:t xml:space="preserve"> with relevant information for each such as whether the round has been decided yet, what value was decided upon, when it was decided and the replicas that formed the majority for the decision.</w:t>
       </w:r>
       <w:r>
         <w:t xml:space="preserve"> </w:t>
       </w:r>
-      <w:proofErr w:type="spellStart"/>
-      <w:r>
-        <w:t>Paxos</w:t>
-      </w:r>
-      <w:proofErr w:type="spellEnd"/>
-      <w:r>
-        <w:t xml:space="preserve"> log is </w:t>
-      </w:r>
-      <w:r>
-        <w:t>a</w:t>
-      </w:r>
-      <w:r>
-        <w:t xml:space="preserve"> data structure that is actually replicated consistently among replicas.</w:t>
+      <w:r>
+        <w:t xml:space="preserve">One of the details of </w:t>
+      </w:r>
+      <w:proofErr w:type="spellStart"/>
+      <w:r>
+        <w:t>MultiPaxos</w:t>
+      </w:r>
+      <w:proofErr w:type="spellEnd"/>
+      <w:r>
+        <w:t xml:space="preserve"> which is open to implementation that we will discuss here is the generation of unique request identifiers. Each request must have a unique identifier in order to be distinguished from the others. A commonly used method is by using a &lt;</w:t>
+      </w:r>
+      <w:proofErr w:type="spellStart"/>
+      <w:r>
+        <w:t>clientID</w:t>
+      </w:r>
+      <w:proofErr w:type="spellEnd"/>
+      <w:r>
+        <w:t xml:space="preserve">, </w:t>
+      </w:r>
+      <w:proofErr w:type="spellStart"/>
+      <w:r>
+        <w:t>sequenceNumber</w:t>
+      </w:r>
+      <w:proofErr w:type="spellEnd"/>
+      <w:r>
+        <w:t xml:space="preserve">&gt; pair. While sequences can be monotonically maintained within a system, the main challenge arises with allocating unique </w:t>
+      </w:r>
+      <w:proofErr w:type="spellStart"/>
+      <w:r>
+        <w:t>clientIDs</w:t>
+      </w:r>
+      <w:proofErr w:type="spellEnd"/>
+      <w:r>
+        <w:t>.</w:t>
       </w:r>
       <w:r>
         <w:t xml:space="preserve"> </w:t>
       </w:r>
-      <w:r>
-        <w:t xml:space="preserve">Each replica has its own copy of the log. The log reflects a series of rounds of </w:t>
-      </w:r>
-      <w:proofErr w:type="spellStart"/>
-      <w:r>
-        <w:t>Paxos</w:t>
-      </w:r>
-      <w:proofErr w:type="spellEnd"/>
-      <w:r>
-        <w:t xml:space="preserve"> with relevant information for each such as whether the round has been decided yet, what value was decided upon, when it was decided and the replicas that formed the majority for the decision.</w:t>
-      </w:r>
-      <w:r>
-        <w:t xml:space="preserve"> </w:t>
-      </w:r>
-      <w:r>
-        <w:t xml:space="preserve">One of the details of </w:t>
-      </w:r>
+      <w:proofErr w:type="spellStart"/>
+      <w:r>
+        <w:t>JPaxos</w:t>
+      </w:r>
+      <w:proofErr w:type="spellEnd"/>
+      <w:r>
+        <w:t xml:space="preserve"> makes replicas responsible for granting IDs to clients. When the client first establishes a connection to the replica, a unique ID will be supplied using 2 policies:</w:t>
+      </w:r>
+    </w:p>
+    <w:p>
+      <w:pPr>
+        <w:pStyle w:val="ListParagraph"/>
+        <w:numPr>
+          <w:ilvl w:val="0"/>
+          <w:numId w:val="6"/>
+        </w:numPr>
+      </w:pPr>
+      <w:r>
+        <w:t xml:space="preserve"># </w:t>
+      </w:r>
+      <w:proofErr w:type="gramStart"/>
+      <w:r>
+        <w:t>of</w:t>
+      </w:r>
+      <w:proofErr w:type="gramEnd"/>
+      <w:r>
+        <w:t xml:space="preserve"> replicas: A modulo scheme based on number of replicas. Replica </w:t>
+      </w:r>
+      <w:proofErr w:type="spellStart"/>
+      <w:r>
+        <w:t>i</w:t>
+      </w:r>
+      <w:proofErr w:type="spellEnd"/>
+      <w:r>
+        <w:t xml:space="preserve"> of 0…n will grant “k mod n = </w:t>
+      </w:r>
+      <w:proofErr w:type="spellStart"/>
+      <w:r>
+        <w:t>i</w:t>
+      </w:r>
+      <w:proofErr w:type="spellEnd"/>
+      <w:r>
+        <w:t>” integers as IDs.</w:t>
+      </w:r>
+    </w:p>
+    <w:p>
+      <w:pPr>
+        <w:pStyle w:val="ListParagraph"/>
+        <w:numPr>
+          <w:ilvl w:val="0"/>
+          <w:numId w:val="6"/>
+        </w:numPr>
+      </w:pPr>
+      <w:r>
+        <w:t>Time based: IDs granted are of the form (</w:t>
+      </w:r>
+      <w:proofErr w:type="spellStart"/>
+      <w:r>
+        <w:t>t+localId</w:t>
+      </w:r>
+      <w:proofErr w:type="spellEnd"/>
+      <w:r>
+        <w:t>), (</w:t>
+      </w:r>
+      <w:proofErr w:type="spellStart"/>
+      <w:r>
+        <w:t>t+localId+n</w:t>
+      </w:r>
+      <w:proofErr w:type="spellEnd"/>
+      <w:r>
+        <w:t xml:space="preserve">), (t+localId+2n) where t is the time the Replica was started, </w:t>
+      </w:r>
+      <w:proofErr w:type="spellStart"/>
+      <w:r>
+        <w:t>localId</w:t>
+      </w:r>
+      <w:proofErr w:type="spellEnd"/>
+      <w:r>
+        <w:t xml:space="preserve"> the identifier of the replica and </w:t>
+      </w:r>
+      <w:proofErr w:type="spellStart"/>
+      <w:r>
+        <w:t>n</w:t>
+      </w:r>
+      <w:proofErr w:type="spellEnd"/>
+      <w:r>
+        <w:t xml:space="preserve"> the number of replicas in the protocol.</w:t>
+      </w:r>
+    </w:p>
+    <w:p>
       <w:proofErr w:type="spellStart"/>
       <w:r>
         <w:t>MultiPaxos</w:t>
       </w:r>
       <w:proofErr w:type="spellEnd"/>
       <w:r>
-        <w:t xml:space="preserve"> which is open to implementation that we will discuss here is the generation of unique request identifiers.</w:t>
-      </w:r>
-      <w:r>
-        <w:t xml:space="preserve"> </w:t>
-      </w:r>
-      <w:r>
-        <w:t>Each request must have a unique identifier in order to be distinguished from the others. A commonly used method is by using a &lt;</w:t>
-      </w:r>
-      <w:proofErr w:type="spellStart"/>
-      <w:r>
-        <w:t>clientID</w:t>
-      </w:r>
-      <w:proofErr w:type="spellEnd"/>
-      <w:r>
-        <w:t xml:space="preserve">, </w:t>
-      </w:r>
-      <w:proofErr w:type="spellStart"/>
-      <w:r>
-        <w:t>sequenceNumber</w:t>
-      </w:r>
-      <w:proofErr w:type="spellEnd"/>
-      <w:r>
-        <w:t xml:space="preserve">&gt; pair. While sequences can be monotonically maintained within a system, the main challenge arises with allocating unique </w:t>
-      </w:r>
-      <w:proofErr w:type="spellStart"/>
-      <w:r>
-        <w:t>clientIDs</w:t>
-      </w:r>
-      <w:proofErr w:type="spellEnd"/>
-      <w:r>
-        <w:t>.</w:t>
-      </w:r>
-      <w:r>
-        <w:t xml:space="preserve"> </w:t>
-      </w:r>
-      <w:proofErr w:type="spellStart"/>
-      <w:r>
-        <w:t>JPaxos</w:t>
-      </w:r>
-      <w:proofErr w:type="spellEnd"/>
-      <w:r>
-        <w:t xml:space="preserve"> makes replicas responsible for granting IDs to clients. When the client first establishes a connection to the replica, a unique ID will be supplied using 2 policies:</w:t>
-      </w:r>
-    </w:p>
-    <w:p>
-      <w:pPr>
-        <w:pStyle w:val="ListParagraph"/>
-        <w:numPr>
-          <w:ilvl w:val="0"/>
-          <w:numId w:val="6"/>
-        </w:numPr>
-      </w:pPr>
-      <w:r>
-        <w:t xml:space="preserve"># </w:t>
-      </w:r>
-      <w:proofErr w:type="gramStart"/>
-      <w:r>
-        <w:t>of</w:t>
-      </w:r>
-      <w:proofErr w:type="gramEnd"/>
-      <w:r>
-        <w:t xml:space="preserve"> replicas: A modulo scheme based on number of replicas. Replica </w:t>
-      </w:r>
-      <w:proofErr w:type="spellStart"/>
-      <w:r>
-        <w:t>i</w:t>
-      </w:r>
-      <w:proofErr w:type="spellEnd"/>
-      <w:r>
-        <w:t xml:space="preserve"> of 0…n will grant “k mod n = </w:t>
-      </w:r>
-      <w:proofErr w:type="spellStart"/>
-      <w:r>
-        <w:t>i</w:t>
-      </w:r>
-      <w:proofErr w:type="spellEnd"/>
-      <w:r>
-        <w:t>” integers as IDs.</w:t>
-      </w:r>
-    </w:p>
-    <w:p>
-      <w:pPr>
-        <w:pStyle w:val="ListParagraph"/>
-        <w:numPr>
-          <w:ilvl w:val="0"/>
-          <w:numId w:val="6"/>
-        </w:numPr>
-      </w:pPr>
-      <w:r>
-        <w:t>Time based: IDs granted are of the form (</w:t>
-      </w:r>
-      <w:proofErr w:type="spellStart"/>
-      <w:r>
-        <w:t>t+localId</w:t>
-      </w:r>
-      <w:proofErr w:type="spellEnd"/>
-      <w:r>
-        <w:t>), (</w:t>
-      </w:r>
-      <w:proofErr w:type="spellStart"/>
-      <w:r>
-        <w:t>t+localId+n</w:t>
-      </w:r>
-      <w:proofErr w:type="spellEnd"/>
-      <w:r>
-        <w:t xml:space="preserve">), (t+localId+2n) where </w:t>
-      </w:r>
-      <w:proofErr w:type="spellStart"/>
-      <w:r>
-        <w:t>t</w:t>
-      </w:r>
-      <w:proofErr w:type="spellEnd"/>
-      <w:r>
-        <w:t xml:space="preserve"> is the time the Replica was started, </w:t>
-      </w:r>
-      <w:proofErr w:type="spellStart"/>
-      <w:r>
-        <w:t>localId</w:t>
-      </w:r>
-      <w:proofErr w:type="spellEnd"/>
-      <w:r>
-        <w:t xml:space="preserve"> the identifier of the replica and </w:t>
-      </w:r>
-      <w:proofErr w:type="spellStart"/>
-      <w:r>
-        <w:t>n</w:t>
-      </w:r>
-      <w:proofErr w:type="spellEnd"/>
-      <w:r>
-        <w:t xml:space="preserve"> the number of replicas in the protocol.</w:t>
-      </w:r>
-    </w:p>
-    <w:p>
-      <w:proofErr w:type="spellStart"/>
-      <w:r>
-        <w:t>MultiPaxos</w:t>
-      </w:r>
-      <w:proofErr w:type="spellEnd"/>
-      <w:r>
-        <w:t xml:space="preserve"> requires both a leader election oracle and a mechanism to assign to each process an infinite number of exclusive proposal numbers, both of which are left as implementation details.</w:t>
-      </w:r>
-      <w:r>
-        <w:t xml:space="preserve"> </w:t>
+        <w:t xml:space="preserve"> requires both a leader election oracle and a mechanism to assign to each process an infinite number of exclusive proposal numbers, both of which are left as implementation details. </w:t>
       </w:r>
       <w:proofErr w:type="spellStart"/>
       <w:r>
@@ -2246,13 +2099,8 @@
     </w:p>
     <w:p>
       <w:r>
-        <w:t xml:space="preserve">2.2.5 </w:t>
-      </w:r>
-      <w:proofErr w:type="spellStart"/>
-      <w:r>
-        <w:t>Catchup</w:t>
-      </w:r>
-      <w:proofErr w:type="spellEnd"/>
+        <w:t>2.2.5 Catchup</w:t>
+      </w:r>
     </w:p>
     <w:p>
       <w:proofErr w:type="spellStart"/>
@@ -2322,23 +2170,7 @@
     </w:p>
     <w:p>
       <w:r>
-        <w:t xml:space="preserve">The more intricate details of triggers to start and stop </w:t>
-      </w:r>
-      <w:proofErr w:type="spellStart"/>
-      <w:r>
-        <w:t>catchup</w:t>
-      </w:r>
-      <w:proofErr w:type="spellEnd"/>
-      <w:r>
-        <w:t xml:space="preserve">, and the different </w:t>
-      </w:r>
-      <w:proofErr w:type="spellStart"/>
-      <w:r>
-        <w:t>catchup</w:t>
-      </w:r>
-      <w:proofErr w:type="spellEnd"/>
-      <w:r>
-        <w:t xml:space="preserve"> and recovery algorithms are not discussed here.</w:t>
+        <w:t>The more intricate details of triggers to start and stop catchup, and the different catchup and recovery algorithms are not discussed here.</w:t>
       </w:r>
     </w:p>
     <w:p>
@@ -2401,60 +2233,36 @@
     </w:p>
     <w:p>
       <w:r>
-        <w:t>At the outset, we talked about flexible data placement schemes for interactive, latency sensitive web applications.</w:t>
+        <w:t xml:space="preserve">At the outset, we talked about flexible data placement schemes for interactive, latency sensitive web applications. </w:t>
+      </w:r>
+      <w:r>
+        <w:t xml:space="preserve">We </w:t>
+      </w:r>
+      <w:r>
+        <w:t xml:space="preserve">now </w:t>
+      </w:r>
+      <w:r>
+        <w:t xml:space="preserve">briefly further motivate the problem by providing context </w:t>
+      </w:r>
+      <w:r>
+        <w:t>about one of the direct applications of the implemented system – key migrations.</w:t>
+      </w:r>
+      <w:r>
+        <w:t xml:space="preserve"> To elucidate further about this and give an example of the necessity to adjust data locations, consider the read and write latency sensitivity dimension of the design space.</w:t>
       </w:r>
       <w:r>
         <w:t xml:space="preserve"> </w:t>
       </w:r>
-      <w:r>
-        <w:t xml:space="preserve">We </w:t>
-      </w:r>
-      <w:r>
-        <w:t xml:space="preserve">now </w:t>
-      </w:r>
-      <w:r>
-        <w:t xml:space="preserve">briefly further motivate the problem by providing context </w:t>
-      </w:r>
-      <w:r>
-        <w:t>about one of the direct applications of the implemented system – key migrations.</w:t>
+    </w:p>
+    <w:p>
+      <w:r>
+        <w:t>Consider a twitter user in India with majority of his/her friends and followers in India. It would make the most sense to save his tweet data in data centers in Asia close to India.</w:t>
       </w:r>
       <w:r>
         <w:t xml:space="preserve"> </w:t>
       </w:r>
       <w:r>
-        <w:t xml:space="preserve">To elucidate further </w:t>
-      </w:r>
-      <w:r>
-        <w:t>about this</w:t>
-      </w:r>
-      <w:r>
-        <w:t xml:space="preserve"> and give an example of the necessity to adjust data locations, consider the read and write latency sensitivity dimension of the design space.</w:t>
-      </w:r>
-      <w:r>
-        <w:t xml:space="preserve"> </w:t>
-      </w:r>
-    </w:p>
-    <w:p>
-      <w:r>
-        <w:t>Consider a twitter user in India with majority of his/her friends and followers in India. It would make the most sense to save his tweet data in data centers in Asia close to India.</w:t>
-      </w:r>
-      <w:r>
-        <w:t xml:space="preserve"> </w:t>
-      </w:r>
-      <w:r>
-        <w:t>Now consider the scenario of said person moving to the U.S. and making a lot of new friends in the U.S. who are interested in following him/her on Twitter.</w:t>
-      </w:r>
-      <w:r>
-        <w:t xml:space="preserve"> </w:t>
-      </w:r>
-      <w:r>
-        <w:t>The placement of data in the Asia data center would no longer be optimal because his friends in the U.S. would see much longer latencies in retrieving his tweet data as compared to his friends in India.</w:t>
-      </w:r>
-      <w:r>
-        <w:t xml:space="preserve"> </w:t>
-      </w:r>
-      <w:r>
-        <w:t>Also, all his new Tweets (writes) would now have to be pushed all the way to the Asian data center which also is sub-optimal.</w:t>
+        <w:t>Now consider the scenario of said person moving to the U.S. and making a lot of new friends in the U.S. who are interested in following him/her on Twitter. The placement of data in the Asia data center would no longer be optimal because his friends in the U.S. would see much longer latencies in retrieving his tweet data as compared to his friends in India. Also, all his new Tweets (writes) would now have to be pushed all the way to the Asian data center which also is sub-optimal.</w:t>
       </w:r>
       <w:r>
         <w:t xml:space="preserve"> </w:t>
@@ -2719,10 +2527,7 @@
       </w:r>
       <w:proofErr w:type="spellEnd"/>
       <w:r>
-        <w:t xml:space="preserve"> requests themselves, it also handles concerns like snapshotting and restoration from snapshots.</w:t>
-      </w:r>
-      <w:r>
-        <w:t xml:space="preserve"> The design considers that there is no single replica that can be in charge of the migration of even just a single object. The justification for this is that we can have failures and leader changes mid-migration too.</w:t>
+        <w:t xml:space="preserve"> requests themselves, it also handles concerns like snapshotting and restoration from snapshots. The design considers that there is no single replica that can be in charge of the migration of even just a single object. The justification for this is that we can have failures and leader changes mid-migration too.</w:t>
       </w:r>
     </w:p>
     <w:p>
@@ -2733,13 +2538,7 @@
         <w:t xml:space="preserve"> </w:t>
       </w:r>
       <w:r>
-        <w:t>This record represents all the state</w:t>
-      </w:r>
-      <w:r>
-        <w:t xml:space="preserve"> information associated with the respective object’s migration</w:t>
-      </w:r>
-      <w:r>
-        <w:t>.</w:t>
+        <w:t>This record represents all the state information associated with the respective object’s migration.</w:t>
       </w:r>
       <w:r>
         <w:t xml:space="preserve"> </w:t>
@@ -2925,10 +2724,7 @@
       </w:r>
       <w:proofErr w:type="spellEnd"/>
       <w:r>
-        <w:t xml:space="preserve"> operations.</w:t>
-      </w:r>
-      <w:r>
-        <w:t xml:space="preserve"> The justification for this is simple – if any operation is performed non-</w:t>
+        <w:t xml:space="preserve"> operations. The justification for this is simple – if any operation is performed non-</w:t>
       </w:r>
       <w:proofErr w:type="spellStart"/>
       <w:r>
@@ -2963,10 +2759,7 @@
         <w:t xml:space="preserve"> </w:t>
       </w:r>
       <w:r>
-        <w:t>Depending on the crash recovery model we use, the strategy of recovery changes.</w:t>
-      </w:r>
-      <w:r>
-        <w:t xml:space="preserve"> For our implementation we only used the </w:t>
+        <w:t xml:space="preserve">Depending on the crash recovery model we use, the strategy of recovery changes. For our implementation we only used the </w:t>
       </w:r>
       <w:proofErr w:type="spellStart"/>
       <w:r>
@@ -2974,10 +2767,7 @@
       </w:r>
       <w:proofErr w:type="spellEnd"/>
       <w:r>
-        <w:t xml:space="preserve"> recovery model. </w:t>
-      </w:r>
-      <w:r>
-        <w:t xml:space="preserve">The </w:t>
+        <w:t xml:space="preserve"> recovery model. The </w:t>
       </w:r>
       <w:proofErr w:type="spellStart"/>
       <w:r>
@@ -2991,136 +2781,204 @@
         <w:t xml:space="preserve"> </w:t>
       </w:r>
       <w:r>
-        <w:t>This means that decided requests that the crashed replica played before crashing will now be replayed.</w:t>
-      </w:r>
-      <w:r>
-        <w:t xml:space="preserve"> The model </w:t>
-      </w:r>
-      <w:r>
-        <w:t>has been designed to replicate services that have no state surviving</w:t>
+        <w:t xml:space="preserve">This means that decided requests that the crashed replica played before crashing will now be replayed. The model </w:t>
+      </w:r>
+      <w:r>
+        <w:t xml:space="preserve">has been designed to replicate services that have no state surviving crash. However, </w:t>
+      </w:r>
+      <w:proofErr w:type="spellStart"/>
+      <w:r>
+        <w:t>JPaxos</w:t>
+      </w:r>
+      <w:proofErr w:type="spellEnd"/>
+      <w:r>
+        <w:t xml:space="preserve"> gives us a sequence number for every request that has the following properties:</w:t>
+      </w:r>
+    </w:p>
+    <w:p>
+      <w:pPr>
+        <w:pStyle w:val="ListParagraph"/>
+        <w:numPr>
+          <w:ilvl w:val="0"/>
+          <w:numId w:val="12"/>
+        </w:numPr>
+      </w:pPr>
+      <w:r>
+        <w:t>It is monotonically increasing</w:t>
+      </w:r>
+    </w:p>
+    <w:p>
+      <w:pPr>
+        <w:pStyle w:val="ListParagraph"/>
+        <w:numPr>
+          <w:ilvl w:val="0"/>
+          <w:numId w:val="12"/>
+        </w:numPr>
+      </w:pPr>
+      <w:r>
+        <w:t>It is consistent amongst replicas (the same request will have the same sequence number for every replica)</w:t>
+      </w:r>
+    </w:p>
+    <w:p>
+      <w:pPr>
+        <w:pStyle w:val="ListParagraph"/>
+        <w:numPr>
+          <w:ilvl w:val="0"/>
+          <w:numId w:val="12"/>
+        </w:numPr>
+      </w:pPr>
+      <w:r>
+        <w:t>There are no gaps between 2 numbers</w:t>
+      </w:r>
+    </w:p>
+    <w:p>
+      <w:r>
+        <w:t xml:space="preserve">Using this primitive, we can design a </w:t>
+      </w:r>
+      <w:proofErr w:type="spellStart"/>
+      <w:r>
+        <w:t>stateful</w:t>
+      </w:r>
+      <w:proofErr w:type="spellEnd"/>
+      <w:r>
+        <w:t xml:space="preserve"> replication service.</w:t>
       </w:r>
       <w:r>
         <w:t xml:space="preserve"> </w:t>
       </w:r>
       <w:r>
-        <w:t>crash.</w:t>
+        <w:t xml:space="preserve">To do </w:t>
+      </w:r>
+      <w:proofErr w:type="gramStart"/>
+      <w:r>
+        <w:t>this ,we</w:t>
+      </w:r>
+      <w:proofErr w:type="gramEnd"/>
+      <w:r>
+        <w:t xml:space="preserve"> save the sequence number of the last executed request in the database and when we replay requests, we skip all requests up till the last executed one. One important thing to note here is that the saving of the last executed request’s sequence number and the effect of the last executed request itself (in terms of any database operations) must be one single atomic operation.</w:t>
+      </w:r>
+    </w:p>
+    <w:p>
+      <w:r>
+        <w:t xml:space="preserve">Now that we have a </w:t>
+      </w:r>
+      <w:proofErr w:type="spellStart"/>
+      <w:r>
+        <w:t>stateful</w:t>
+      </w:r>
+      <w:proofErr w:type="spellEnd"/>
+      <w:r>
+        <w:t xml:space="preserve"> replicated system, the next thing to discuss would be the operations that the service supports:</w:t>
+      </w:r>
+    </w:p>
+    <w:p>
+      <w:pPr>
+        <w:pStyle w:val="ListParagraph"/>
+        <w:numPr>
+          <w:ilvl w:val="0"/>
+          <w:numId w:val="13"/>
+        </w:numPr>
+      </w:pPr>
+      <w:r>
+        <w:t xml:space="preserve">Insert: creates a migration record in the database. By design, only one outstanding migration is allowed for an object. This design choice has tight correlation with the design choice of optimizing local database reads as opposed to </w:t>
+      </w:r>
+      <w:proofErr w:type="spellStart"/>
+      <w:r>
+        <w:t>Paxos</w:t>
+      </w:r>
+      <w:proofErr w:type="spellEnd"/>
+      <w:r>
+        <w:t xml:space="preserve"> reads in the migration protocol.</w:t>
+      </w:r>
+    </w:p>
+    <w:p>
+      <w:pPr>
+        <w:pStyle w:val="ListParagraph"/>
+        <w:numPr>
+          <w:ilvl w:val="0"/>
+          <w:numId w:val="13"/>
+        </w:numPr>
+      </w:pPr>
+      <w:r>
+        <w:t>Update operations: updates on the above listed fields of the migration record. In the directory service, updates are triggered by either the protocol process or a migration agent.</w:t>
+      </w:r>
+    </w:p>
+    <w:p>
+      <w:pPr>
+        <w:pStyle w:val="ListParagraph"/>
+        <w:numPr>
+          <w:ilvl w:val="0"/>
+          <w:numId w:val="13"/>
+        </w:numPr>
+      </w:pPr>
+      <w:r>
+        <w:t>Read: reads and serves the current migration state for the given object id</w:t>
+      </w:r>
+    </w:p>
+    <w:p>
+      <w:pPr>
+        <w:pStyle w:val="ListParagraph"/>
+        <w:numPr>
+          <w:ilvl w:val="0"/>
+          <w:numId w:val="13"/>
+        </w:numPr>
+      </w:pPr>
+      <w:r>
+        <w:t>Delete: deletes the migration record for the given object from the database</w:t>
+      </w:r>
+    </w:p>
+    <w:p>
+      <w:pPr>
+        <w:pStyle w:val="ListParagraph"/>
+        <w:numPr>
+          <w:ilvl w:val="0"/>
+          <w:numId w:val="13"/>
+        </w:numPr>
+      </w:pPr>
+      <w:r>
+        <w:t>Register operations: register directories/migration agents that are bootstrapping</w:t>
+      </w:r>
+    </w:p>
+    <w:p>
+      <w:r>
+        <w:lastRenderedPageBreak/>
+        <w:t>To implement snapshotting, instead of restoring from a snapshot by replaying all requests contained in the snapshotted period, we snapshot the state of the database itself. This makes the implementation straightforward and in some cases we end up with fewer database operations this way.</w:t>
       </w:r>
       <w:r>
         <w:t xml:space="preserve"> </w:t>
       </w:r>
       <w:r>
-        <w:t xml:space="preserve">However, </w:t>
-      </w:r>
-      <w:proofErr w:type="spellStart"/>
-      <w:r>
-        <w:t>JPaxos</w:t>
-      </w:r>
-      <w:proofErr w:type="spellEnd"/>
-      <w:r>
-        <w:t xml:space="preserve"> give</w:t>
-      </w:r>
-      <w:r>
-        <w:t>s</w:t>
-      </w:r>
-      <w:r>
-        <w:t xml:space="preserve"> us a sequence number for every request that has the following properties:</w:t>
-      </w:r>
-    </w:p>
-    <w:p>
-      <w:pPr>
-        <w:pStyle w:val="ListParagraph"/>
-        <w:numPr>
-          <w:ilvl w:val="0"/>
-          <w:numId w:val="12"/>
-        </w:numPr>
-      </w:pPr>
-      <w:r>
-        <w:t>It is monotonically increasing</w:t>
-      </w:r>
-    </w:p>
-    <w:p>
-      <w:pPr>
-        <w:pStyle w:val="ListParagraph"/>
-        <w:numPr>
-          <w:ilvl w:val="0"/>
-          <w:numId w:val="12"/>
-        </w:numPr>
-      </w:pPr>
-      <w:r>
-        <w:t>It is consistent amongst replicas (the same request will have the same sequence number for every replica)</w:t>
-      </w:r>
-    </w:p>
-    <w:p>
-      <w:pPr>
-        <w:pStyle w:val="ListParagraph"/>
-        <w:numPr>
-          <w:ilvl w:val="0"/>
-          <w:numId w:val="12"/>
-        </w:numPr>
-      </w:pPr>
-      <w:r>
-        <w:t>There are no gaps between 2 numbers</w:t>
-      </w:r>
-    </w:p>
-    <w:p>
-      <w:r>
-        <w:t xml:space="preserve">Using this primitive, we can design a </w:t>
-      </w:r>
-      <w:proofErr w:type="spellStart"/>
-      <w:r>
-        <w:t>stateful</w:t>
-      </w:r>
-      <w:proofErr w:type="spellEnd"/>
-      <w:r>
-        <w:t xml:space="preserve"> replication service.</w:t>
+        <w:t>An example of such a case would be a snapshot of a single completed migration’s database record – if we maintained a traditional transaction based log, we would have about 8 database write transactions to reach completion. If on the other hand we just snapshotted the finished database state, we would achieve the same effect, in a single insert statement.</w:t>
       </w:r>
       <w:r>
         <w:t xml:space="preserve"> </w:t>
       </w:r>
       <w:r>
-        <w:t xml:space="preserve">To do </w:t>
+        <w:t>When restoring from a snapshot, the restoring replica wipes its database state clean and completely restores the state received.</w:t>
+      </w:r>
+    </w:p>
+    <w:p>
+      <w:r>
+        <w:t>3.2.2 The Migration Protocol</w:t>
+      </w:r>
+    </w:p>
+    <w:p>
+      <w:r>
+        <w:t>The protocol is a process that runs co-hosted with all the replicas. The only protocol process that can make any decisions and take actions is the one co-hosted with the leader process.</w:t>
+      </w:r>
+      <w:r>
+        <w:t xml:space="preserve"> </w:t>
+      </w:r>
+      <w:r>
+        <w:t xml:space="preserve">Reason for this being, the protocol process co-hosted with the leader makes DB local reads (as </w:t>
       </w:r>
       <w:proofErr w:type="gramStart"/>
       <w:r>
-        <w:t>this ,w</w:t>
-      </w:r>
-      <w:r>
-        <w:t>e</w:t>
+        <w:t>an</w:t>
       </w:r>
       <w:proofErr w:type="gramEnd"/>
       <w:r>
-        <w:t xml:space="preserve"> save the sequence number of the last executed request in the database and when we replay requests, we skip all requests up till the last executed one.</w:t>
-      </w:r>
-      <w:r>
-        <w:t xml:space="preserve"> </w:t>
-      </w:r>
-      <w:r>
-        <w:t>One important thing to note here is that the saving of the last executed request’s sequence number and the effect of the last executed request itself (in terms of any database operations) must be one single atomic operation.</w:t>
-      </w:r>
-    </w:p>
-    <w:p>
-      <w:r>
-        <w:t xml:space="preserve">Now that we have a </w:t>
-      </w:r>
-      <w:proofErr w:type="spellStart"/>
-      <w:r>
-        <w:t>stateful</w:t>
-      </w:r>
-      <w:proofErr w:type="spellEnd"/>
-      <w:r>
-        <w:t xml:space="preserve"> replicated system, the next thing to discuss would be the operations that the service supports:</w:t>
-      </w:r>
-    </w:p>
-    <w:p>
-      <w:pPr>
-        <w:pStyle w:val="ListParagraph"/>
-        <w:numPr>
-          <w:ilvl w:val="0"/>
-          <w:numId w:val="13"/>
-        </w:numPr>
-      </w:pPr>
-      <w:r>
-        <w:t xml:space="preserve">Insert: creates a migration record in the database. By design, only one outstanding migration is allowed for an object. This design choice has tight correlation with the design choice of optimizing local database reads as opposed to </w:t>
+        <w:t xml:space="preserve"> optimization instead of making </w:t>
       </w:r>
       <w:proofErr w:type="spellStart"/>
       <w:r>
@@ -3128,120 +2986,7 @@
       </w:r>
       <w:proofErr w:type="spellEnd"/>
       <w:r>
-        <w:t xml:space="preserve"> reads in the migration protocol.</w:t>
-      </w:r>
-    </w:p>
-    <w:p>
-      <w:pPr>
-        <w:pStyle w:val="ListParagraph"/>
-        <w:numPr>
-          <w:ilvl w:val="0"/>
-          <w:numId w:val="13"/>
-        </w:numPr>
-      </w:pPr>
-      <w:r>
-        <w:t>Update operations: updates on the above listed fields of the migration record. In the directory service, updates are triggered by either the protocol process or a migration agent.</w:t>
-      </w:r>
-    </w:p>
-    <w:p>
-      <w:pPr>
-        <w:pStyle w:val="ListParagraph"/>
-        <w:numPr>
-          <w:ilvl w:val="0"/>
-          <w:numId w:val="13"/>
-        </w:numPr>
-      </w:pPr>
-      <w:r>
-        <w:t>Read: reads and serves the current migration state for the given object id</w:t>
-      </w:r>
-    </w:p>
-    <w:p>
-      <w:pPr>
-        <w:pStyle w:val="ListParagraph"/>
-        <w:numPr>
-          <w:ilvl w:val="0"/>
-          <w:numId w:val="13"/>
-        </w:numPr>
-      </w:pPr>
-      <w:r>
-        <w:t>Delete: deletes the migration record for the given object from the database</w:t>
-      </w:r>
-    </w:p>
-    <w:p>
-      <w:pPr>
-        <w:pStyle w:val="ListParagraph"/>
-        <w:numPr>
-          <w:ilvl w:val="0"/>
-          <w:numId w:val="13"/>
-        </w:numPr>
-      </w:pPr>
-      <w:r>
-        <w:t>Register operations: register directories/migration agents that are bootstrapping</w:t>
-      </w:r>
-    </w:p>
-    <w:p>
-      <w:r>
-        <w:lastRenderedPageBreak/>
-        <w:t>To implement snapshotting, instead of restoring from a snapshot by replaying all requests contained in the snapshotted period, we snapshot the state of the database itself.</w:t>
-      </w:r>
-      <w:r>
-        <w:t xml:space="preserve"> </w:t>
-      </w:r>
-      <w:r>
-        <w:t>This makes the implementation straightforward and in some cases we end up with fewer database operations this way.</w:t>
-      </w:r>
-      <w:r>
-        <w:t xml:space="preserve"> </w:t>
-      </w:r>
-      <w:r>
-        <w:t>An example of such a case would be a snapshot of a single completed migration’s database record – if we maintained a traditional transaction based log, we would have about 8 database write transactions to reach completion. If on the other hand we just snapshotted the finished database state, we would achieve the same effect, in a single insert statement.</w:t>
-      </w:r>
-      <w:r>
-        <w:t xml:space="preserve"> </w:t>
-      </w:r>
-      <w:r>
-        <w:t>When restoring from a snapshot, the restoring replica wipes its database state clean and completely restores the state received.</w:t>
-      </w:r>
-    </w:p>
-    <w:p>
-      <w:r>
-        <w:t>3.2.2 The Migration Protocol</w:t>
-      </w:r>
-    </w:p>
-    <w:p>
-      <w:r>
-        <w:t>The protocol is a process that runs co-hosted with all the replicas</w:t>
-      </w:r>
-      <w:r>
-        <w:t xml:space="preserve">. </w:t>
-      </w:r>
-      <w:r>
-        <w:t>The only protocol process that can make any decisions and take actions is the one co-hosted with the leader process.</w:t>
-      </w:r>
-      <w:r>
-        <w:t xml:space="preserve"> </w:t>
-      </w:r>
-      <w:r>
-        <w:t xml:space="preserve">Reason for this being, the protocol process co-hosted with the leader makes DB local reads (as </w:t>
-      </w:r>
-      <w:proofErr w:type="gramStart"/>
-      <w:r>
-        <w:t>an</w:t>
-      </w:r>
-      <w:proofErr w:type="gramEnd"/>
-      <w:r>
-        <w:t xml:space="preserve"> optimization instead of making </w:t>
-      </w:r>
-      <w:proofErr w:type="spellStart"/>
-      <w:r>
-        <w:t>Paxos</w:t>
-      </w:r>
-      <w:proofErr w:type="spellEnd"/>
-      <w:r>
-        <w:t xml:space="preserve"> reads)</w:t>
-      </w:r>
-      <w:r>
-        <w:t>.</w:t>
+        <w:t xml:space="preserve"> reads).</w:t>
       </w:r>
       <w:r>
         <w:t xml:space="preserve"> </w:t>
@@ -3337,31 +3082,7 @@
       </w:r>
       <w:proofErr w:type="gramEnd"/>
       <w:r>
-        <w:t xml:space="preserve"> migration is reflected in its state in the database.</w:t>
-      </w:r>
-      <w:r>
-        <w:t xml:space="preserve"> </w:t>
-      </w:r>
-      <w:r>
-        <w:t>The protocol process reads in the full state of the object from the database and then through a series of conditionals that represent the state machine, determines where along the process the object currently is and what the next step should be.</w:t>
-      </w:r>
-      <w:r>
-        <w:t xml:space="preserve"> We now present a detailed step-by-step</w:t>
-      </w:r>
-      <w:r>
-        <w:t xml:space="preserve"> example to </w:t>
-      </w:r>
-      <w:r>
-        <w:t xml:space="preserve">illustrate the statelessness, </w:t>
-      </w:r>
-      <w:r>
-        <w:t xml:space="preserve">seamlessness </w:t>
-      </w:r>
-      <w:r>
-        <w:t xml:space="preserve">and working </w:t>
-      </w:r>
-      <w:r>
-        <w:t>of the protocol processes:</w:t>
+        <w:t xml:space="preserve"> migration is reflected in its state in the database. The protocol process reads in the full state of the object from the database and then through a series of conditionals that represent the state machine, determines where along the process the object currently is and what the next step should be. We now present a detailed step-by-step example to illustrate the statelessness, seamlessness and working of the protocol processes:</w:t>
       </w:r>
     </w:p>
     <w:p>
@@ -3851,13 +3572,7 @@
     </w:p>
     <w:p>
       <w:r>
-        <w:t>The above sections discussed the implemented Directory Service for fault-tolerant object migrations.</w:t>
-      </w:r>
-      <w:r>
-        <w:t xml:space="preserve"> Another</w:t>
-      </w:r>
-      <w:r>
-        <w:t xml:space="preserve"> one of our main aims was detailed instrumentation of the </w:t>
+        <w:t xml:space="preserve">The above sections discussed the implemented Directory Service for fault-tolerant object migrations. Another one of our main aims was detailed instrumentation of the </w:t>
       </w:r>
       <w:proofErr w:type="spellStart"/>
       <w:r>
@@ -3865,13 +3580,7 @@
       </w:r>
       <w:proofErr w:type="spellEnd"/>
       <w:r>
-        <w:t xml:space="preserve"> protocol and to observe its performance in a WAN setting.</w:t>
-      </w:r>
-      <w:r>
-        <w:t xml:space="preserve"> </w:t>
-      </w:r>
-      <w:r>
-        <w:t>To achieve this we needed a non-invasive, detailed logging framework.</w:t>
+        <w:t xml:space="preserve"> protocol and to observe its performance in a WAN setting. To achieve this we needed a non-invasive, detailed logging framework.</w:t>
       </w:r>
     </w:p>
     <w:p>
@@ -4044,13 +3753,7 @@
     </w:p>
     <w:p>
       <w:r>
-        <w:t xml:space="preserve">The experimental </w:t>
-      </w:r>
-      <w:r>
-        <w:t xml:space="preserve">setup </w:t>
-      </w:r>
-      <w:r>
-        <w:t>is as shown below:</w:t>
+        <w:t>The experimental setup is as shown below:</w:t>
       </w:r>
     </w:p>
     <w:p>
@@ -4119,152 +3822,199 @@
     <w:p>
       <w:r>
         <w:lastRenderedPageBreak/>
-        <w:t xml:space="preserve">We used a </w:t>
-      </w:r>
-      <w:r>
-        <w:t>five</w:t>
-      </w:r>
-      <w:r>
-        <w:t xml:space="preserve"> replica cluster.</w:t>
+        <w:t xml:space="preserve">We used a five replica cluster. The cluster was split into 2 sub-clusters. Depending on </w:t>
+      </w:r>
+      <w:proofErr w:type="gramStart"/>
+      <w:r>
+        <w:t>the inter</w:t>
+      </w:r>
+      <w:proofErr w:type="gramEnd"/>
+      <w:r>
+        <w:t xml:space="preserve"> and intra cluster delays this allowed us to model different geographical setups.</w:t>
       </w:r>
       <w:r>
         <w:t xml:space="preserve"> </w:t>
       </w:r>
       <w:r>
-        <w:t xml:space="preserve">The cluster was split into 2 sub-clusters. Depending on </w:t>
+        <w:t>Each replica runs its own directory server. The Migration Initiator is co-located with the Migration Agent on one of the replicas. We did not want to end up needing a lot of the machines to conduct these experiments. Also since all 3 processes are rather lightweight, there would be limited overhead/contention between them.</w:t>
+      </w:r>
+      <w:r>
+        <w:t xml:space="preserve"> </w:t>
+      </w:r>
+      <w:r>
+        <w:t>The Protocol Process runs on every machine, but since for the purpose of these experiments we are not simulating any failures, all processes apart from the one co-located with the leader replica are of no consequence as they would be unable to take any action.</w:t>
+      </w:r>
+      <w:r>
+        <w:t xml:space="preserve"> </w:t>
+      </w:r>
+      <w:r>
+        <w:t>Since the focus here is on latency and not throughput measurements, we set the parameters to have high polling frequencies, and low critical path latencies.</w:t>
+      </w:r>
+    </w:p>
+    <w:p>
+      <w:pPr>
+        <w:pStyle w:val="ListParagraph"/>
+        <w:numPr>
+          <w:ilvl w:val="0"/>
+          <w:numId w:val="17"/>
+        </w:numPr>
+      </w:pPr>
+      <w:proofErr w:type="spellStart"/>
+      <w:r>
+        <w:t>CrashModel</w:t>
+      </w:r>
+      <w:proofErr w:type="spellEnd"/>
+      <w:r>
+        <w:t xml:space="preserve"> – </w:t>
+      </w:r>
+      <w:proofErr w:type="spellStart"/>
+      <w:r>
+        <w:t>EpochSS</w:t>
+      </w:r>
+      <w:proofErr w:type="spellEnd"/>
+    </w:p>
+    <w:p>
+      <w:pPr>
+        <w:pStyle w:val="ListParagraph"/>
+        <w:numPr>
+          <w:ilvl w:val="0"/>
+          <w:numId w:val="17"/>
+        </w:numPr>
+      </w:pPr>
+      <w:proofErr w:type="spellStart"/>
+      <w:r>
+        <w:t>WindowSize</w:t>
+      </w:r>
+      <w:proofErr w:type="spellEnd"/>
+      <w:r>
+        <w:t xml:space="preserve"> – 2 (the migrations are serial for the purpose of these experiments)</w:t>
+      </w:r>
+    </w:p>
+    <w:p>
+      <w:pPr>
+        <w:pStyle w:val="ListParagraph"/>
+        <w:numPr>
+          <w:ilvl w:val="0"/>
+          <w:numId w:val="17"/>
+        </w:numPr>
+      </w:pPr>
+      <w:proofErr w:type="spellStart"/>
+      <w:r>
+        <w:t>MaxBatchDelay</w:t>
+      </w:r>
+      <w:proofErr w:type="spellEnd"/>
+      <w:r>
+        <w:t xml:space="preserve"> – 0 (do not batch, push proposals instantly on arrival)</w:t>
+      </w:r>
+    </w:p>
+    <w:p>
+      <w:r>
+        <w:t xml:space="preserve">The implementation had been modified to force any </w:t>
+      </w:r>
+      <w:proofErr w:type="spellStart"/>
+      <w:r>
+        <w:t>Paxos</w:t>
+      </w:r>
+      <w:proofErr w:type="spellEnd"/>
+      <w:r>
+        <w:t xml:space="preserve"> client to always connect to the leader process (directly, no redirections) and the same replica (#4) is elected leader for all experiments. </w:t>
       </w:r>
       <w:proofErr w:type="gramStart"/>
       <w:r>
-        <w:t>the inter</w:t>
+        <w:t>This forces uniformity between runs enabling us to set strong expectations for the experiments.</w:t>
       </w:r>
       <w:proofErr w:type="gramEnd"/>
-      <w:r>
-        <w:t xml:space="preserve"> and intra cluster delays this allowed us to model different geographical setups.</w:t>
+    </w:p>
+    <w:p>
+      <w:r>
+        <w:t xml:space="preserve">4.3 </w:t>
+      </w:r>
+      <w:proofErr w:type="spellStart"/>
+      <w:r>
+        <w:t>PRObE</w:t>
+      </w:r>
+      <w:proofErr w:type="spellEnd"/>
+    </w:p>
+    <w:p>
+      <w:r>
+        <w:t xml:space="preserve">The experiments were run on the NMC’s (New Mexico Consortium) </w:t>
+      </w:r>
+      <w:proofErr w:type="spellStart"/>
+      <w:r>
+        <w:t>PRObE</w:t>
+      </w:r>
+      <w:proofErr w:type="spellEnd"/>
+      <w:r>
+        <w:t xml:space="preserve"> test bed.</w:t>
+      </w:r>
+    </w:p>
+    <w:p>
+      <w:proofErr w:type="spellStart"/>
+      <w:r>
+        <w:t>PRObE’s</w:t>
+      </w:r>
+      <w:proofErr w:type="spellEnd"/>
+      <w:r>
+        <w:t xml:space="preserve"> Kodiak cluster is an excellent, well-provisioned large scale compute resource that runs on an </w:t>
+      </w:r>
+      <w:proofErr w:type="spellStart"/>
+      <w:r>
+        <w:t>Inifiniband</w:t>
+      </w:r>
+      <w:proofErr w:type="spellEnd"/>
+      <w:r>
+        <w:t xml:space="preserve"> backend.</w:t>
       </w:r>
       <w:r>
         <w:t xml:space="preserve"> </w:t>
       </w:r>
       <w:r>
-        <w:t>Each replica runs its own directory server</w:t>
-      </w:r>
-      <w:r>
-        <w:t xml:space="preserve">. </w:t>
-      </w:r>
-      <w:r>
-        <w:t>The Migration Initiator is co-located with the Migration Agent on one of the replicas. We did not want to end up needing a lot of the machines to conduct these experiments. Also since all 3 processes are rather lightweight, there would be limited overhead/contention between them.</w:t>
+        <w:t xml:space="preserve">At the time these experiments were being conducted on </w:t>
+      </w:r>
+      <w:proofErr w:type="spellStart"/>
+      <w:r>
+        <w:t>PRObE</w:t>
+      </w:r>
+      <w:proofErr w:type="spellEnd"/>
+      <w:r>
+        <w:t>, they had upwards of 700 free nodes at any given point.</w:t>
+      </w:r>
+    </w:p>
+    <w:p>
+      <w:r>
+        <w:t xml:space="preserve">To create an experiment, a NS (network simulator) formatted file describing the topology for the experiment is expected to be supplied. This allows you to setup whole network topologies including the nodes, the bandwidth and latency of </w:t>
+      </w:r>
+      <w:proofErr w:type="gramStart"/>
+      <w:r>
+        <w:t>the interconnects</w:t>
+      </w:r>
+      <w:proofErr w:type="gramEnd"/>
+      <w:r>
+        <w:t>.</w:t>
       </w:r>
       <w:r>
         <w:t xml:space="preserve"> </w:t>
       </w:r>
       <w:r>
-        <w:t>The Protocol Process runs on every machine, but since for the purpose of these experiments we are not simulating any failures, all processes apart from the one co-located with the leader replica are of no consequence as they would be unable to take any action.</w:t>
-      </w:r>
-      <w:r>
-        <w:t xml:space="preserve"> </w:t>
-      </w:r>
-      <w:r>
-        <w:t>Since the focus here is on latency and not throughput measurements, we set the parameters to have high polling frequencies, and low critical path latencies.</w:t>
-      </w:r>
-    </w:p>
-    <w:p>
-      <w:pPr>
-        <w:pStyle w:val="ListParagraph"/>
-        <w:numPr>
-          <w:ilvl w:val="0"/>
-          <w:numId w:val="17"/>
-        </w:numPr>
-      </w:pPr>
-      <w:proofErr w:type="spellStart"/>
-      <w:r>
-        <w:t>CrashModel</w:t>
-      </w:r>
-      <w:proofErr w:type="spellEnd"/>
-      <w:r>
-        <w:t xml:space="preserve"> – </w:t>
-      </w:r>
-      <w:proofErr w:type="spellStart"/>
-      <w:r>
-        <w:t>EpochSS</w:t>
-      </w:r>
-      <w:proofErr w:type="spellEnd"/>
-    </w:p>
-    <w:p>
-      <w:pPr>
-        <w:pStyle w:val="ListParagraph"/>
-        <w:numPr>
-          <w:ilvl w:val="0"/>
-          <w:numId w:val="17"/>
-        </w:numPr>
-      </w:pPr>
-      <w:proofErr w:type="spellStart"/>
-      <w:r>
-        <w:t>WindowSize</w:t>
-      </w:r>
-      <w:proofErr w:type="spellEnd"/>
-      <w:r>
-        <w:t xml:space="preserve"> – 2 (the migrations are serial for the purpose of these experiments)</w:t>
-      </w:r>
-    </w:p>
-    <w:p>
-      <w:pPr>
-        <w:pStyle w:val="ListParagraph"/>
-        <w:numPr>
-          <w:ilvl w:val="0"/>
-          <w:numId w:val="17"/>
-        </w:numPr>
-      </w:pPr>
-      <w:proofErr w:type="spellStart"/>
-      <w:r>
-        <w:t>MaxBatchDelay</w:t>
-      </w:r>
-      <w:proofErr w:type="spellEnd"/>
-      <w:r>
-        <w:t xml:space="preserve"> – 0 (do not batch, push proposals instantly on arrival)</w:t>
-      </w:r>
-    </w:p>
-    <w:p>
-      <w:r>
-        <w:t xml:space="preserve">The implementation had been modified to force any </w:t>
-      </w:r>
-      <w:proofErr w:type="spellStart"/>
-      <w:r>
-        <w:t>Paxos</w:t>
-      </w:r>
-      <w:proofErr w:type="spellEnd"/>
-      <w:r>
-        <w:t xml:space="preserve"> client to always connect to the leader process (directly, no redirections) and the same replica (#4) is elected leader for all experiments. </w:t>
-      </w:r>
-      <w:proofErr w:type="gramStart"/>
-      <w:r>
-        <w:t xml:space="preserve">This forces uniformity between runs </w:t>
-      </w:r>
-      <w:r>
-        <w:t>enabling us to</w:t>
-      </w:r>
-      <w:r>
-        <w:t xml:space="preserve"> set strong expectations for </w:t>
-      </w:r>
-      <w:r>
-        <w:t>the</w:t>
-      </w:r>
-      <w:r>
-        <w:t xml:space="preserve"> experiments.</w:t>
-      </w:r>
-      <w:proofErr w:type="gramEnd"/>
-    </w:p>
-    <w:p>
-      <w:r>
-        <w:t xml:space="preserve">4.3 </w:t>
-      </w:r>
+        <w:t xml:space="preserve">However, for the purposes of these experiments, a very basic NS file that just spawned the required number nodes on the default </w:t>
+      </w:r>
+      <w:proofErr w:type="spellStart"/>
+      <w:r>
+        <w:t>Infiniband</w:t>
+      </w:r>
+      <w:proofErr w:type="spellEnd"/>
+      <w:r>
+        <w:t xml:space="preserve"> network was used.</w:t>
+      </w:r>
+    </w:p>
+    <w:p>
       <w:proofErr w:type="spellStart"/>
       <w:r>
         <w:t>PRObE</w:t>
       </w:r>
       <w:proofErr w:type="spellEnd"/>
-    </w:p>
-    <w:p>
-      <w:r>
-        <w:t xml:space="preserve">The experiments were run on the NMC’s (New Mexico Consortium) </w:t>
+      <w:r>
+        <w:t xml:space="preserve"> also gives its users the ability to snapshot images of their node’s disks. This proves to be extremely useful when it comes to bootstrapping nodes with a custom OS and software packages necessary. This enables having a cluster of nodes up and running from scratch in a very short time period. As </w:t>
       </w:r>
       <w:proofErr w:type="spellStart"/>
       <w:r>
@@ -4272,96 +4022,7 @@
       </w:r>
       <w:proofErr w:type="spellEnd"/>
       <w:r>
-        <w:t xml:space="preserve"> test bed.</w:t>
-      </w:r>
-    </w:p>
-    <w:p>
-      <w:proofErr w:type="spellStart"/>
-      <w:r>
-        <w:t>PRObE’s</w:t>
-      </w:r>
-      <w:proofErr w:type="spellEnd"/>
-      <w:r>
-        <w:t xml:space="preserve"> Kodiak cluster is an excellent, well-provisioned large scale compute resource that runs on an </w:t>
-      </w:r>
-      <w:proofErr w:type="spellStart"/>
-      <w:r>
-        <w:t>Inifiniband</w:t>
-      </w:r>
-      <w:proofErr w:type="spellEnd"/>
-      <w:r>
-        <w:t xml:space="preserve"> backend.</w:t>
-      </w:r>
-      <w:r>
-        <w:t xml:space="preserve"> </w:t>
-      </w:r>
-      <w:r>
-        <w:t xml:space="preserve">At the time these experiments were being conducted on </w:t>
-      </w:r>
-      <w:proofErr w:type="spellStart"/>
-      <w:r>
-        <w:t>PRObE</w:t>
-      </w:r>
-      <w:proofErr w:type="spellEnd"/>
-      <w:r>
-        <w:t>, they had upwards of 700 free nodes at any given point.</w:t>
-      </w:r>
-    </w:p>
-    <w:p>
-      <w:r>
-        <w:t xml:space="preserve">To create an experiment, a NS (network simulator) formatted file describing the topology for the experiment is expected to be supplied. This allows you to setup whole network topologies including the nodes, the bandwidth and latency of </w:t>
-      </w:r>
-      <w:proofErr w:type="gramStart"/>
-      <w:r>
-        <w:t>the interconnects</w:t>
-      </w:r>
-      <w:proofErr w:type="gramEnd"/>
-      <w:r>
-        <w:t>.</w:t>
-      </w:r>
-      <w:r>
-        <w:t xml:space="preserve"> </w:t>
-      </w:r>
-      <w:r>
-        <w:t xml:space="preserve">However, for the purposes of these experiments, a very basic NS file that just spawned the required number nodes on the default </w:t>
-      </w:r>
-      <w:proofErr w:type="spellStart"/>
-      <w:r>
-        <w:t>Infiniband</w:t>
-      </w:r>
-      <w:proofErr w:type="spellEnd"/>
-      <w:r>
-        <w:t xml:space="preserve"> network was used.</w:t>
-      </w:r>
-    </w:p>
-    <w:p>
-      <w:proofErr w:type="spellStart"/>
-      <w:r>
-        <w:t>PRObE</w:t>
-      </w:r>
-      <w:proofErr w:type="spellEnd"/>
-      <w:r>
-        <w:t xml:space="preserve"> also gives its users the ability to snapshot images of their node’s disks. This proves to be extremely useful when it comes to bootstrapping nodes with a custom OS and software packages necessary. This enables having a cluster of nodes up and running from scratch in a very short time period.</w:t>
-      </w:r>
-      <w:r>
-        <w:t xml:space="preserve"> </w:t>
-      </w:r>
-      <w:r>
-        <w:t xml:space="preserve">As </w:t>
-      </w:r>
-      <w:proofErr w:type="spellStart"/>
-      <w:r>
-        <w:t>PRObE</w:t>
-      </w:r>
-      <w:proofErr w:type="spellEnd"/>
-      <w:r>
-        <w:t xml:space="preserve"> has a limit on the maximum duration an experiment can stay active, it necessitates the need to snapshot disk images.</w:t>
-      </w:r>
-      <w:r>
-        <w:t xml:space="preserve"> </w:t>
-      </w:r>
-      <w:r>
-        <w:t xml:space="preserve">Once the nodes were swapped in (become active), since we have an extremely fast network fabric for a primitive, we use </w:t>
+        <w:t xml:space="preserve"> has a limit on the maximum duration an experiment can stay active, it necessitates the need to snapshot disk images. Once the nodes were swapped in (become active), since we have an extremely fast network fabric for a primitive, we use </w:t>
       </w:r>
       <w:proofErr w:type="spellStart"/>
       <w:r>
@@ -4935,19 +4596,7 @@
       </w:r>
       <w:proofErr w:type="gramEnd"/>
       <w:r>
-        <w:t xml:space="preserve"> such as</w:t>
-      </w:r>
-      <w:r>
-        <w:t xml:space="preserve"> t</w:t>
-      </w:r>
-      <w:r>
-        <w:t>he client end to end latenc</w:t>
-      </w:r>
-      <w:r>
-        <w:t>y including</w:t>
-      </w:r>
-      <w:r>
-        <w:t xml:space="preserve"> a round trip from the </w:t>
+        <w:t xml:space="preserve"> such as the client end to end latency including a round trip from the </w:t>
       </w:r>
       <w:proofErr w:type="spellStart"/>
       <w:r>
@@ -4963,13 +4612,7 @@
       </w:r>
       <w:proofErr w:type="spellEnd"/>
       <w:r>
-        <w:t xml:space="preserve"> this link latency itself is a small value, there is a finite queuing time involved in the transmission of th</w:t>
-      </w:r>
-      <w:r>
-        <w:t>e message within the application</w:t>
-      </w:r>
-      <w:r>
-        <w:t>.</w:t>
+        <w:t xml:space="preserve"> this link latency itself is a small value, there is a finite queuing time involved in the transmission of the message within the application.</w:t>
       </w:r>
     </w:p>
     <w:p>
@@ -5000,19 +4643,7 @@
       </w:r>
       <w:proofErr w:type="spellEnd"/>
       <w:r>
-        <w:t xml:space="preserve"> to emulate link delays to be 0ms, there is still a finite ping time between nodes.</w:t>
-      </w:r>
-      <w:r>
-        <w:t xml:space="preserve"> </w:t>
-      </w:r>
-      <w:r>
-        <w:t>This time was roughly observed to be around 5ms.</w:t>
-      </w:r>
-      <w:r>
-        <w:t xml:space="preserve"> </w:t>
-      </w:r>
-      <w:r>
-        <w:t xml:space="preserve">Plotting this case will now give us a benchmark for an overhead over our pure </w:t>
+        <w:t xml:space="preserve"> to emulate link delays to be 0ms, there is still a finite ping time between nodes. This time was roughly observed to be around 5ms. Plotting this case will now give us a benchmark for an overhead over our pure </w:t>
       </w:r>
       <w:proofErr w:type="spellStart"/>
       <w:r>
@@ -5262,13 +4893,7 @@
       </w:r>
       <w:proofErr w:type="spellEnd"/>
       <w:r>
-        <w:t xml:space="preserve"> graphs)</w:t>
-      </w:r>
-      <w:r>
-        <w:t xml:space="preserve">. </w:t>
-      </w:r>
-      <w:r>
-        <w:t xml:space="preserve">Since there has been no change between these 2 experiments apart from </w:t>
+        <w:t xml:space="preserve"> graphs). Since there has been no change between these 2 experiments apart from </w:t>
       </w:r>
       <w:proofErr w:type="spellStart"/>
       <w:r>
@@ -5289,10 +4914,7 @@
     </w:p>
     <w:p>
       <w:r>
-        <w:t>A</w:t>
-      </w:r>
-      <w:r>
-        <w:t xml:space="preserve">s the </w:t>
+        <w:t xml:space="preserve">As the </w:t>
       </w:r>
       <w:proofErr w:type="spellStart"/>
       <w:r>
@@ -5308,10 +4930,7 @@
       </w:r>
       <w:proofErr w:type="spellEnd"/>
       <w:r>
-        <w:t xml:space="preserve"> leader latencies and the Client end to end latency</w:t>
-      </w:r>
-      <w:r>
-        <w:t>:</w:t>
+        <w:t xml:space="preserve"> leader latencies and the Client end to end latency:</w:t>
       </w:r>
     </w:p>
     <w:p>
@@ -5416,10 +5035,7 @@
       </w:r>
       <w:proofErr w:type="gramEnd"/>
       <w:r>
-        <w:t>. x = y =20ms</w:t>
-      </w:r>
-      <w:r>
-        <w:t>.</w:t>
+        <w:t>. x = y =20ms.</w:t>
       </w:r>
     </w:p>
     <w:p/>
@@ -5902,12 +5518,7 @@
     <w:p>
       <w:r>
         <w:br/>
-      </w:r>
-      <w:r>
-        <w:t>With reasonable room for error, we note</w:t>
-      </w:r>
-      <w:r>
-        <w:t xml:space="preserve"> that most of our expectations were right.</w:t>
+        <w:t>With reasonable room for error, we note that most of our expectations were right.</w:t>
       </w:r>
     </w:p>
     <w:p>
@@ -5926,13 +5537,7 @@
     </w:p>
     <w:p>
       <w:r>
-        <w:t>We simulate a setup with 3 machines on the east coast and 2 on the west coast.</w:t>
-      </w:r>
-      <w:r>
-        <w:t xml:space="preserve"> </w:t>
-      </w:r>
-      <w:r>
-        <w:t>x = 20ms, y = 80ms.</w:t>
+        <w:t>We simulate a setup with 3 machines on the east coast and 2 on the west coast. x = 20ms, y = 80ms.</w:t>
       </w:r>
     </w:p>
     <w:p>
@@ -6349,19 +5954,7 @@
       </w:r>
       <w:proofErr w:type="spellEnd"/>
       <w:r>
-        <w:t xml:space="preserve"> leader times as expected are still around the 45ms mark – validates our claim about the east coast majority causing consensus.</w:t>
-      </w:r>
-      <w:r>
-        <w:t xml:space="preserve"> </w:t>
-      </w:r>
-      <w:r>
-        <w:t xml:space="preserve">Other results </w:t>
-      </w:r>
-      <w:r>
-        <w:t xml:space="preserve">also </w:t>
-      </w:r>
-      <w:r>
-        <w:t>match up as expected.</w:t>
+        <w:t xml:space="preserve"> leader times as expected are still around the 45ms mark – validates our claim about the east coast majority causing consensus. Other results also match up as expected.</w:t>
       </w:r>
     </w:p>
     <w:p>
@@ -6481,10 +6074,7 @@
     <w:p/>
     <w:p/>
     <w:p/>
-    <w:p>
-      <w:bookmarkStart w:id="0" w:name="_GoBack"/>
-      <w:bookmarkEnd w:id="0"/>
-    </w:p>
+    <w:p/>
     <w:p/>
     <w:p/>
     <w:p/>

</xml_diff>

<commit_message>
Sri | Updated draft - Closer and closer to the final version
</commit_message>
<xml_diff>
--- a/draft_formatted.docx
+++ b/draft_formatted.docx
@@ -753,7 +753,21 @@
           <w:sz w:val="24"/>
         </w:rPr>
         <w:tab/>
-        <w:t>1.1 Goal of the Thesis</w:t>
+        <w:t>1.1 Goal</w:t>
+      </w:r>
+      <w:r>
+        <w:rPr>
+          <w:rFonts w:ascii="Times New Roman" w:hAnsi="Times New Roman" w:cs="Times New Roman"/>
+          <w:sz w:val="24"/>
+        </w:rPr>
+        <w:t>s</w:t>
+      </w:r>
+      <w:r>
+        <w:rPr>
+          <w:rFonts w:ascii="Times New Roman" w:hAnsi="Times New Roman" w:cs="Times New Roman"/>
+          <w:sz w:val="24"/>
+        </w:rPr>
+        <w:t xml:space="preserve"> of the Thesis</w:t>
       </w:r>
       <w:r>
         <w:rPr>
@@ -863,7 +877,7 @@
           <w:rFonts w:ascii="Times New Roman" w:hAnsi="Times New Roman" w:cs="Times New Roman"/>
           <w:sz w:val="24"/>
         </w:rPr>
-        <w:t>6</w:t>
+        <w:t>5</w:t>
       </w:r>
     </w:p>
     <w:p>
@@ -892,7 +906,7 @@
           <w:sz w:val="24"/>
         </w:rPr>
         <w:tab/>
-        <w:t>6</w:t>
+        <w:t>5</w:t>
       </w:r>
     </w:p>
     <w:p>
@@ -921,7 +935,7 @@
           <w:sz w:val="24"/>
         </w:rPr>
         <w:tab/>
-        <w:t>12</w:t>
+        <w:t>11</w:t>
       </w:r>
     </w:p>
     <w:p>
@@ -972,7 +986,7 @@
           <w:sz w:val="24"/>
         </w:rPr>
         <w:tab/>
-        <w:t>12</w:t>
+        <w:t>11</w:t>
       </w:r>
     </w:p>
     <w:p>
@@ -1015,7 +1029,7 @@
           <w:rFonts w:ascii="Times New Roman" w:hAnsi="Times New Roman" w:cs="Times New Roman"/>
           <w:sz w:val="24"/>
         </w:rPr>
-        <w:t>12</w:t>
+        <w:t>11</w:t>
       </w:r>
     </w:p>
     <w:p>
@@ -1052,7 +1066,7 @@
           <w:sz w:val="24"/>
         </w:rPr>
         <w:tab/>
-        <w:t>14</w:t>
+        <w:t>13</w:t>
       </w:r>
     </w:p>
     <w:p>
@@ -1089,7 +1103,7 @@
           <w:sz w:val="24"/>
         </w:rPr>
         <w:tab/>
-        <w:t>16</w:t>
+        <w:t>15</w:t>
       </w:r>
     </w:p>
     <w:p>
@@ -1118,7 +1132,14 @@
           <w:sz w:val="24"/>
         </w:rPr>
         <w:tab/>
-        <w:t>2.2.5 Replica catchup mechanisms</w:t>
+        <w:t>2.2</w:t>
+      </w:r>
+      <w:r>
+        <w:rPr>
+          <w:rFonts w:ascii="Times New Roman" w:hAnsi="Times New Roman" w:cs="Times New Roman"/>
+          <w:sz w:val="24"/>
+        </w:rPr>
+        <w:t>.5 Replica catchup mechanisms</w:t>
       </w:r>
       <w:r>
         <w:rPr>
@@ -1126,7 +1147,7 @@
           <w:sz w:val="24"/>
         </w:rPr>
         <w:tab/>
-        <w:t>17</w:t>
+        <w:t>16</w:t>
       </w:r>
     </w:p>
     <w:p>
@@ -1163,7 +1184,7 @@
           <w:sz w:val="24"/>
         </w:rPr>
         <w:tab/>
-        <w:t>18</w:t>
+        <w:t>17</w:t>
       </w:r>
     </w:p>
     <w:p>
@@ -1197,7 +1218,7 @@
           <w:sz w:val="24"/>
         </w:rPr>
         <w:tab/>
-        <w:t>20</w:t>
+        <w:t>19</w:t>
       </w:r>
     </w:p>
     <w:p>
@@ -1223,7 +1244,7 @@
           <w:sz w:val="24"/>
         </w:rPr>
         <w:tab/>
-        <w:t>21</w:t>
+        <w:t>20</w:t>
       </w:r>
     </w:p>
     <w:p>
@@ -1252,7 +1273,7 @@
           <w:sz w:val="24"/>
         </w:rPr>
         <w:tab/>
-        <w:t>21</w:t>
+        <w:t>20</w:t>
       </w:r>
     </w:p>
     <w:p>
@@ -1281,7 +1302,7 @@
           <w:sz w:val="24"/>
         </w:rPr>
         <w:tab/>
-        <w:t>22</w:t>
+        <w:t>21</w:t>
       </w:r>
     </w:p>
     <w:p>
@@ -1346,7 +1367,7 @@
           <w:sz w:val="24"/>
         </w:rPr>
         <w:tab/>
-        <w:t>23</w:t>
+        <w:t>22</w:t>
       </w:r>
     </w:p>
     <w:p>
@@ -1390,7 +1411,7 @@
           <w:sz w:val="24"/>
         </w:rPr>
         <w:tab/>
-        <w:t>25</w:t>
+        <w:t>24</w:t>
       </w:r>
     </w:p>
     <w:p>
@@ -1427,7 +1448,7 @@
           <w:sz w:val="24"/>
         </w:rPr>
         <w:tab/>
-        <w:t>29</w:t>
+        <w:t>28</w:t>
       </w:r>
     </w:p>
     <w:p>
@@ -1464,7 +1485,7 @@
           <w:sz w:val="24"/>
         </w:rPr>
         <w:tab/>
-        <w:t>29</w:t>
+        <w:t>28</w:t>
       </w:r>
     </w:p>
     <w:p>
@@ -1500,7 +1521,7 @@
           <w:sz w:val="24"/>
         </w:rPr>
         <w:tab/>
-        <w:t>29</w:t>
+        <w:t>28</w:t>
       </w:r>
     </w:p>
     <w:p>
@@ -1533,7 +1554,7 @@
           <w:sz w:val="24"/>
         </w:rPr>
         <w:tab/>
-        <w:t>31</w:t>
+        <w:t>30</w:t>
       </w:r>
     </w:p>
     <w:p>
@@ -1562,7 +1583,7 @@
           <w:sz w:val="24"/>
         </w:rPr>
         <w:tab/>
-        <w:t>31</w:t>
+        <w:t>30</w:t>
       </w:r>
     </w:p>
     <w:p>
@@ -1599,7 +1620,7 @@
           <w:sz w:val="24"/>
         </w:rPr>
         <w:tab/>
-        <w:t>31</w:t>
+        <w:t>30</w:t>
       </w:r>
     </w:p>
     <w:p>
@@ -1641,7 +1662,7 @@
           <w:sz w:val="24"/>
         </w:rPr>
         <w:tab/>
-        <w:t>33</w:t>
+        <w:t>32</w:t>
       </w:r>
     </w:p>
     <w:p>
@@ -1669,7 +1690,35 @@
           <w:rFonts w:ascii="Times New Roman" w:hAnsi="Times New Roman" w:cs="Times New Roman"/>
           <w:sz w:val="24"/>
         </w:rPr>
-        <w:t>Breaking Down Latencies Involved In The Migration Process</w:t>
+        <w:t xml:space="preserve">Breaking Down Latencies Involved </w:t>
+      </w:r>
+      <w:r>
+        <w:rPr>
+          <w:rFonts w:ascii="Times New Roman" w:hAnsi="Times New Roman" w:cs="Times New Roman"/>
+          <w:sz w:val="24"/>
+        </w:rPr>
+        <w:t>i</w:t>
+      </w:r>
+      <w:r>
+        <w:rPr>
+          <w:rFonts w:ascii="Times New Roman" w:hAnsi="Times New Roman" w:cs="Times New Roman"/>
+          <w:sz w:val="24"/>
+        </w:rPr>
+        <w:t xml:space="preserve">n </w:t>
+      </w:r>
+      <w:r>
+        <w:rPr>
+          <w:rFonts w:ascii="Times New Roman" w:hAnsi="Times New Roman" w:cs="Times New Roman"/>
+          <w:sz w:val="24"/>
+        </w:rPr>
+        <w:t>t</w:t>
+      </w:r>
+      <w:r>
+        <w:rPr>
+          <w:rFonts w:ascii="Times New Roman" w:hAnsi="Times New Roman" w:cs="Times New Roman"/>
+          <w:sz w:val="24"/>
+        </w:rPr>
+        <w:t>he Migration Process</w:t>
       </w:r>
       <w:r>
         <w:rPr>
@@ -1677,7 +1726,13 @@
           <w:sz w:val="24"/>
         </w:rPr>
         <w:tab/>
-        <w:t>33</w:t>
+      </w:r>
+      <w:r>
+        <w:rPr>
+          <w:rFonts w:ascii="Times New Roman" w:hAnsi="Times New Roman" w:cs="Times New Roman"/>
+          <w:sz w:val="24"/>
+        </w:rPr>
+        <w:t>32</w:t>
       </w:r>
     </w:p>
     <w:p>
@@ -1706,7 +1761,7 @@
           <w:sz w:val="24"/>
         </w:rPr>
         <w:tab/>
-        <w:t>36</w:t>
+        <w:t>35</w:t>
       </w:r>
     </w:p>
     <w:p>
@@ -1757,7 +1812,7 @@
           <w:sz w:val="24"/>
         </w:rPr>
         <w:tab/>
-        <w:t>36</w:t>
+        <w:t>35</w:t>
       </w:r>
     </w:p>
     <w:p>
@@ -1800,14 +1855,14 @@
           <w:rFonts w:ascii="Times New Roman" w:hAnsi="Times New Roman" w:cs="Times New Roman"/>
           <w:sz w:val="24"/>
         </w:rPr>
-        <w:t xml:space="preserve">.2 DummyNet with </w:t>
-      </w:r>
-      <w:r>
-        <w:rPr>
-          <w:rFonts w:ascii="Times New Roman" w:hAnsi="Times New Roman" w:cs="Times New Roman"/>
-          <w:sz w:val="24"/>
-        </w:rPr>
-        <w:t>x=y=0ms</w:t>
+        <w:t xml:space="preserve">.2 </w:t>
+      </w:r>
+      <w:r>
+        <w:rPr>
+          <w:rFonts w:ascii="Times New Roman" w:hAnsi="Times New Roman" w:cs="Times New Roman"/>
+          <w:sz w:val="24"/>
+        </w:rPr>
+        <w:t>Baseline DummyNet with zero delay</w:t>
       </w:r>
       <w:r>
         <w:rPr>
@@ -1815,7 +1870,7 @@
           <w:sz w:val="24"/>
         </w:rPr>
         <w:tab/>
-        <w:t>39</w:t>
+        <w:t>38</w:t>
       </w:r>
     </w:p>
     <w:p>
@@ -1871,7 +1926,7 @@
           <w:rFonts w:ascii="Times New Roman" w:hAnsi="Times New Roman" w:cs="Times New Roman"/>
           <w:sz w:val="24"/>
         </w:rPr>
-        <w:t>x=y=20ms</w:t>
+        <w:t>homogeneous delays</w:t>
       </w:r>
       <w:r>
         <w:rPr>
@@ -1879,7 +1934,7 @@
           <w:sz w:val="24"/>
         </w:rPr>
         <w:tab/>
-        <w:t>42</w:t>
+        <w:t>41</w:t>
       </w:r>
     </w:p>
     <w:p>
@@ -1929,21 +1984,7 @@
           <w:rFonts w:ascii="Times New Roman" w:hAnsi="Times New Roman" w:cs="Times New Roman"/>
           <w:sz w:val="24"/>
         </w:rPr>
-        <w:t>x=</w:t>
-      </w:r>
-      <w:r>
-        <w:rPr>
-          <w:rFonts w:ascii="Times New Roman" w:hAnsi="Times New Roman" w:cs="Times New Roman"/>
-          <w:sz w:val="24"/>
-        </w:rPr>
-        <w:t>20</w:t>
-      </w:r>
-      <w:r>
-        <w:rPr>
-          <w:rFonts w:ascii="Times New Roman" w:hAnsi="Times New Roman" w:cs="Times New Roman"/>
-          <w:sz w:val="24"/>
-        </w:rPr>
-        <w:t>ms, y=80ms</w:t>
+        <w:t>heterogeneous delays</w:t>
       </w:r>
       <w:r>
         <w:rPr>
@@ -1951,7 +1992,7 @@
           <w:sz w:val="24"/>
         </w:rPr>
         <w:tab/>
-        <w:t>44</w:t>
+        <w:t>43</w:t>
       </w:r>
       <w:r>
         <w:rPr>
@@ -1986,7 +2027,35 @@
           <w:sz w:val="24"/>
         </w:rPr>
         <w:tab/>
-        <w:t>4.5.4 Net Migration Times</w:t>
+        <w:t xml:space="preserve">4.5.4 Net </w:t>
+      </w:r>
+      <w:r>
+        <w:rPr>
+          <w:rFonts w:ascii="Times New Roman" w:hAnsi="Times New Roman" w:cs="Times New Roman"/>
+          <w:sz w:val="24"/>
+        </w:rPr>
+        <w:t>m</w:t>
+      </w:r>
+      <w:r>
+        <w:rPr>
+          <w:rFonts w:ascii="Times New Roman" w:hAnsi="Times New Roman" w:cs="Times New Roman"/>
+          <w:sz w:val="24"/>
+        </w:rPr>
+        <w:t xml:space="preserve">igration </w:t>
+      </w:r>
+      <w:r>
+        <w:rPr>
+          <w:rFonts w:ascii="Times New Roman" w:hAnsi="Times New Roman" w:cs="Times New Roman"/>
+          <w:sz w:val="24"/>
+        </w:rPr>
+        <w:t>t</w:t>
+      </w:r>
+      <w:r>
+        <w:rPr>
+          <w:rFonts w:ascii="Times New Roman" w:hAnsi="Times New Roman" w:cs="Times New Roman"/>
+          <w:sz w:val="24"/>
+        </w:rPr>
+        <w:t>imes</w:t>
       </w:r>
       <w:r>
         <w:rPr>
@@ -1994,7 +2063,7 @@
           <w:sz w:val="24"/>
         </w:rPr>
         <w:tab/>
-        <w:t>47</w:t>
+        <w:t>46</w:t>
       </w:r>
       <w:r>
         <w:rPr>
@@ -2028,7 +2097,35 @@
           <w:rFonts w:ascii="Times New Roman" w:hAnsi="Times New Roman" w:cs="Times New Roman"/>
           <w:sz w:val="24"/>
         </w:rPr>
-        <w:t>d When DummyNet Is Introduced</w:t>
+        <w:t xml:space="preserve">d </w:t>
+      </w:r>
+      <w:r>
+        <w:rPr>
+          <w:rFonts w:ascii="Times New Roman" w:hAnsi="Times New Roman" w:cs="Times New Roman"/>
+          <w:sz w:val="24"/>
+        </w:rPr>
+        <w:t>w</w:t>
+      </w:r>
+      <w:r>
+        <w:rPr>
+          <w:rFonts w:ascii="Times New Roman" w:hAnsi="Times New Roman" w:cs="Times New Roman"/>
+          <w:sz w:val="24"/>
+        </w:rPr>
+        <w:t xml:space="preserve">hen DummyNet </w:t>
+      </w:r>
+      <w:r>
+        <w:rPr>
+          <w:rFonts w:ascii="Times New Roman" w:hAnsi="Times New Roman" w:cs="Times New Roman"/>
+          <w:sz w:val="24"/>
+        </w:rPr>
+        <w:t>i</w:t>
+      </w:r>
+      <w:r>
+        <w:rPr>
+          <w:rFonts w:ascii="Times New Roman" w:hAnsi="Times New Roman" w:cs="Times New Roman"/>
+          <w:sz w:val="24"/>
+        </w:rPr>
+        <w:t>s Introduced</w:t>
       </w:r>
       <w:r>
         <w:rPr>
@@ -2036,7 +2133,7 @@
           <w:sz w:val="24"/>
         </w:rPr>
         <w:tab/>
-        <w:t>49</w:t>
+        <w:t>48</w:t>
       </w:r>
     </w:p>
     <w:p>
@@ -2062,7 +2159,13 @@
           <w:sz w:val="24"/>
         </w:rPr>
         <w:tab/>
-        <w:t>51</w:t>
+      </w:r>
+      <w:r>
+        <w:rPr>
+          <w:rFonts w:ascii="Times New Roman" w:hAnsi="Times New Roman" w:cs="Times New Roman"/>
+          <w:sz w:val="24"/>
+        </w:rPr>
+        <w:t>50</w:t>
       </w:r>
     </w:p>
     <w:p>
@@ -2091,7 +2194,7 @@
           <w:sz w:val="24"/>
         </w:rPr>
         <w:tab/>
-        <w:t>51</w:t>
+        <w:t>50</w:t>
       </w:r>
     </w:p>
     <w:p>
@@ -2120,7 +2223,7 @@
           <w:sz w:val="24"/>
         </w:rPr>
         <w:tab/>
-        <w:t>51</w:t>
+        <w:t>50</w:t>
       </w:r>
     </w:p>
     <w:p>
@@ -2155,7 +2258,7 @@
           <w:sz w:val="24"/>
         </w:rPr>
         <w:tab/>
-        <w:t>52</w:t>
+        <w:t>51</w:t>
       </w:r>
     </w:p>
     <w:p>
@@ -2187,7 +2290,7 @@
           <w:rFonts w:ascii="Times New Roman" w:hAnsi="Times New Roman" w:cs="Times New Roman"/>
           <w:sz w:val="24"/>
         </w:rPr>
-        <w:t>55</w:t>
+        <w:t>53</w:t>
       </w:r>
     </w:p>
     <w:p>
@@ -2323,7 +2426,7 @@
           <w:szCs w:val="24"/>
         </w:rPr>
         <w:tab/>
-        <w:t>7</w:t>
+        <w:t>33</w:t>
       </w:r>
     </w:p>
     <w:p>
@@ -2393,7 +2496,7 @@
           <w:szCs w:val="24"/>
         </w:rPr>
         <w:tab/>
-        <w:t>11</w:t>
+        <w:t>35</w:t>
       </w:r>
     </w:p>
     <w:p>
@@ -2659,7 +2762,7 @@
           <w:szCs w:val="24"/>
         </w:rPr>
         <w:tab/>
-        <w:t>7</w:t>
+        <w:t>3</w:t>
       </w:r>
     </w:p>
     <w:p>
@@ -2711,7 +2814,7 @@
           <w:sz w:val="24"/>
           <w:szCs w:val="24"/>
         </w:rPr>
-        <w:t>11</w:t>
+        <w:t>8</w:t>
       </w:r>
     </w:p>
     <w:p>
@@ -2747,7 +2850,7 @@
           <w:sz w:val="24"/>
           <w:szCs w:val="24"/>
         </w:rPr>
-        <w:t>11</w:t>
+        <w:t>8</w:t>
       </w:r>
     </w:p>
     <w:p>
@@ -2783,7 +2886,7 @@
           <w:sz w:val="24"/>
           <w:szCs w:val="24"/>
         </w:rPr>
-        <w:t xml:space="preserve"> 11</w:t>
+        <w:t xml:space="preserve"> 8</w:t>
       </w:r>
     </w:p>
     <w:p>
@@ -2819,7 +2922,7 @@
           <w:sz w:val="24"/>
           <w:szCs w:val="24"/>
         </w:rPr>
-        <w:t>12</w:t>
+        <w:t>10</w:t>
       </w:r>
       <w:r>
         <w:rPr>
@@ -2863,7 +2966,7 @@
           <w:sz w:val="24"/>
           <w:szCs w:val="24"/>
         </w:rPr>
-        <w:t>14</w:t>
+        <w:t>12</w:t>
       </w:r>
       <w:r>
         <w:rPr>
@@ -2909,7 +3012,7 @@
           <w:sz w:val="24"/>
           <w:szCs w:val="24"/>
         </w:rPr>
-        <w:t>15</w:t>
+        <w:t>13</w:t>
       </w:r>
       <w:r>
         <w:rPr>
@@ -2953,7 +3056,7 @@
           <w:sz w:val="24"/>
           <w:szCs w:val="24"/>
         </w:rPr>
-        <w:t>15</w:t>
+        <w:t>14</w:t>
       </w:r>
       <w:r>
         <w:rPr>
@@ -2997,7 +3100,7 @@
           <w:sz w:val="24"/>
           <w:szCs w:val="24"/>
         </w:rPr>
-        <w:t xml:space="preserve"> 23</w:t>
+        <w:t xml:space="preserve"> 25</w:t>
       </w:r>
     </w:p>
     <w:p>
@@ -3033,7 +3136,7 @@
           <w:sz w:val="24"/>
           <w:szCs w:val="24"/>
         </w:rPr>
-        <w:t xml:space="preserve"> 27</w:t>
+        <w:t xml:space="preserve"> 31</w:t>
       </w:r>
       <w:r>
         <w:rPr>
@@ -3085,7 +3188,7 @@
           <w:sz w:val="24"/>
           <w:szCs w:val="24"/>
         </w:rPr>
-        <w:t>30</w:t>
+        <w:t>36</w:t>
       </w:r>
       <w:r>
         <w:rPr>
@@ -3153,7 +3256,7 @@
           <w:sz w:val="24"/>
           <w:szCs w:val="24"/>
         </w:rPr>
-        <w:t>30</w:t>
+        <w:t>37</w:t>
       </w:r>
       <w:r>
         <w:rPr>
@@ -3205,7 +3308,7 @@
           <w:sz w:val="24"/>
           <w:szCs w:val="24"/>
         </w:rPr>
-        <w:t>31</w:t>
+        <w:t>38</w:t>
       </w:r>
       <w:r>
         <w:rPr>
@@ -3257,7 +3360,7 @@
           <w:sz w:val="24"/>
           <w:szCs w:val="24"/>
         </w:rPr>
-        <w:t xml:space="preserve"> 32</w:t>
+        <w:t xml:space="preserve"> 40</w:t>
       </w:r>
       <w:r>
         <w:rPr>
@@ -3341,7 +3444,7 @@
           <w:sz w:val="24"/>
           <w:szCs w:val="24"/>
         </w:rPr>
-        <w:t>32</w:t>
+        <w:t>40</w:t>
       </w:r>
       <w:r>
         <w:rPr>
@@ -3393,7 +3496,7 @@
           <w:sz w:val="24"/>
           <w:szCs w:val="24"/>
         </w:rPr>
-        <w:t xml:space="preserve"> 33</w:t>
+        <w:t xml:space="preserve"> 41</w:t>
       </w:r>
       <w:r>
         <w:rPr>
@@ -3453,7 +3556,7 @@
           <w:sz w:val="24"/>
           <w:szCs w:val="24"/>
         </w:rPr>
-        <w:t>34</w:t>
+        <w:t>42</w:t>
       </w:r>
       <w:r>
         <w:rPr>
@@ -3537,7 +3640,7 @@
           <w:sz w:val="24"/>
           <w:szCs w:val="24"/>
         </w:rPr>
-        <w:t>35</w:t>
+        <w:t>43</w:t>
       </w:r>
       <w:r>
         <w:rPr>
@@ -3605,7 +3708,7 @@
           <w:sz w:val="24"/>
           <w:szCs w:val="24"/>
         </w:rPr>
-        <w:t>35</w:t>
+        <w:t>44</w:t>
       </w:r>
       <w:r>
         <w:rPr>
@@ -3722,7 +3825,7 @@
           <w:sz w:val="24"/>
           <w:szCs w:val="24"/>
         </w:rPr>
-        <w:t>36</w:t>
+        <w:t>45</w:t>
       </w:r>
       <w:r>
         <w:rPr>
@@ -3806,7 +3909,7 @@
           <w:sz w:val="24"/>
           <w:szCs w:val="24"/>
         </w:rPr>
-        <w:t>37</w:t>
+        <w:t>45</w:t>
       </w:r>
       <w:r>
         <w:rPr>
@@ -3874,7 +3977,7 @@
           <w:sz w:val="24"/>
           <w:szCs w:val="24"/>
         </w:rPr>
-        <w:t>37</w:t>
+        <w:t>46</w:t>
       </w:r>
     </w:p>
     <w:p>
@@ -3910,6 +4013,13 @@
         </w:rPr>
         <w:tab/>
       </w:r>
+      <w:r>
+        <w:rPr>
+          <w:rFonts w:ascii="Times New Roman" w:hAnsi="Times New Roman" w:cs="Times New Roman"/>
+          <w:sz w:val="24"/>
+        </w:rPr>
+        <w:t>47</w:t>
+      </w:r>
     </w:p>
     <w:p>
       <w:pPr>
@@ -3944,6 +4054,13 @@
         </w:rPr>
         <w:tab/>
       </w:r>
+      <w:r>
+        <w:rPr>
+          <w:rFonts w:ascii="Times New Roman" w:hAnsi="Times New Roman" w:cs="Times New Roman"/>
+          <w:sz w:val="24"/>
+        </w:rPr>
+        <w:t>47</w:t>
+      </w:r>
     </w:p>
     <w:p>
       <w:pPr>
@@ -3993,7 +4110,14 @@
           <w:rFonts w:ascii="Times New Roman" w:hAnsi="Times New Roman" w:cs="Times New Roman"/>
           <w:sz w:val="24"/>
         </w:rPr>
-        <w:t>Delay Observed vs. Delay Emulated for ping test</w:t>
+        <w:t>Delay Observed vs.</w:t>
+      </w:r>
+      <w:r>
+        <w:rPr>
+          <w:rFonts w:ascii="Times New Roman" w:hAnsi="Times New Roman" w:cs="Times New Roman"/>
+          <w:sz w:val="24"/>
+        </w:rPr>
+        <w:t xml:space="preserve"> Delay Emulated for ping test</w:t>
       </w:r>
       <w:r>
         <w:rPr>
@@ -4001,8 +4125,10 @@
           <w:sz w:val="24"/>
         </w:rPr>
         <w:tab/>
-        <w:t>50</w:t>
-      </w:r>
+        <w:t>49</w:t>
+      </w:r>
+      <w:bookmarkStart w:id="0" w:name="_GoBack"/>
+      <w:bookmarkEnd w:id="0"/>
     </w:p>
     <w:p>
       <w:r>
@@ -4546,33 +4672,39 @@
           <w:sz w:val="24"/>
           <w:szCs w:val="24"/>
         </w:rPr>
-        <w:sectPr>
-          <w:headerReference w:type="default" r:id="rId11"/>
-          <w:pgSz w:w="12240" w:h="15840"/>
-          <w:pgMar w:top="2880" w:right="1440" w:bottom="1440" w:left="2160" w:header="720" w:footer="720" w:gutter="0"/>
-          <w:pgNumType w:start="1"/>
-          <w:cols w:space="720"/>
-          <w:docGrid w:linePitch="360"/>
-        </w:sectPr>
-      </w:pPr>
-      <w:r>
-        <w:rPr>
-          <w:rFonts w:ascii="Times New Roman" w:hAnsi="Times New Roman" w:cs="Times New Roman"/>
-          <w:sz w:val="24"/>
-          <w:szCs w:val="24"/>
-        </w:rPr>
-        <w:t xml:space="preserve">Geo-replication comes with the added cost of the replication process itself which could be asynchronous or synchronous (and hence on the critical path of read or write operations). The consistency requirements coupled with the latency requirements have a role to play in the choice of either. Thus we are left with the </w:t>
-      </w:r>
-    </w:p>
-    <w:p>
-      <w:pPr>
-        <w:spacing w:line="360" w:lineRule="auto"/>
-        <w:jc w:val="both"/>
-        <w:rPr>
-          <w:rFonts w:ascii="Times New Roman" w:hAnsi="Times New Roman" w:cs="Times New Roman"/>
-          <w:sz w:val="24"/>
-          <w:szCs w:val="24"/>
-        </w:rPr>
+      </w:pPr>
+      <w:r>
+        <w:rPr>
+          <w:rFonts w:ascii="Times New Roman" w:hAnsi="Times New Roman" w:cs="Times New Roman"/>
+          <w:sz w:val="24"/>
+          <w:szCs w:val="24"/>
+        </w:rPr>
+        <w:t xml:space="preserve">Geo-replication comes with the added cost of the replication process itself which could be asynchronous or synchronous (and hence on the critical path of read or write operations). The consistency requirements coupled with the latency requirements have a role to play in the choice of either. </w:t>
+      </w:r>
+      <w:r>
+        <w:rPr>
+          <w:rFonts w:ascii="Times New Roman" w:hAnsi="Times New Roman" w:cs="Times New Roman"/>
+          <w:sz w:val="24"/>
+          <w:szCs w:val="24"/>
+        </w:rPr>
+        <w:t xml:space="preserve">There are works such as [6] which seek to address this replication cost and trade it off against latency. </w:t>
+      </w:r>
+    </w:p>
+    <w:p>
+      <w:pPr>
+        <w:spacing w:line="360" w:lineRule="auto"/>
+        <w:jc w:val="both"/>
+        <w:rPr>
+          <w:rFonts w:ascii="Times New Roman" w:hAnsi="Times New Roman" w:cs="Times New Roman"/>
+          <w:sz w:val="24"/>
+          <w:szCs w:val="24"/>
+        </w:rPr>
+      </w:pPr>
+    </w:p>
+    <w:p>
+      <w:pPr>
+        <w:spacing w:line="360" w:lineRule="auto"/>
+        <w:jc w:val="both"/>
       </w:pPr>
       <w:r>
         <w:rPr>
@@ -4581,20 +4713,6 @@
           <w:szCs w:val="24"/>
         </w:rPr>
         <w:lastRenderedPageBreak/>
-        <w:t>problem of customizing replication policies in cloud datastores to application workloads.</w:t>
-      </w:r>
-    </w:p>
-    <w:p>
-      <w:pPr>
-        <w:spacing w:line="360" w:lineRule="auto"/>
-        <w:jc w:val="both"/>
-      </w:pPr>
-      <w:r>
-        <w:rPr>
-          <w:rFonts w:ascii="Times New Roman" w:hAnsi="Times New Roman" w:cs="Times New Roman"/>
-          <w:sz w:val="24"/>
-          <w:szCs w:val="24"/>
-        </w:rPr>
         <w:t>Some datastores like Cassandra</w:t>
       </w:r>
       <w:r>
@@ -4695,6 +4813,14 @@
           <w:szCs w:val="24"/>
         </w:rPr>
         <w:t xml:space="preserve"> [1]</w:t>
+      </w:r>
+      <w:r>
+        <w:rPr>
+          <w:rFonts w:ascii="Times New Roman" w:hAnsi="Times New Roman" w:cs="Times New Roman"/>
+          <w:sz w:val="24"/>
+          <w:szCs w:val="24"/>
+        </w:rPr>
+        <w:t xml:space="preserve"> as we want user data to be placed in a way so as to minimize latency while being able to adapt this placement as the workload changes</w:t>
       </w:r>
       <w:r>
         <w:rPr>
@@ -4863,7 +4989,7 @@
           <w:noProof/>
         </w:rPr>
         <w:drawing>
-          <wp:inline distT="0" distB="0" distL="0" distR="0" wp14:anchorId="3F4BAA43" wp14:editId="54CF9312">
+          <wp:inline distT="0" distB="0" distL="0" distR="0" wp14:anchorId="7B7A8155" wp14:editId="25C08CBF">
             <wp:extent cx="4902201" cy="3676650"/>
             <wp:effectExtent l="0" t="0" r="0" b="0"/>
             <wp:docPr id="10" name="Picture 10" descr="C:\Users\Sripras\Desktop\inconsistent update.jpg"/>
@@ -4880,7 +5006,7 @@
                     </pic:cNvPicPr>
                   </pic:nvPicPr>
                   <pic:blipFill>
-                    <a:blip r:embed="rId12">
+                    <a:blip r:embed="rId11">
                       <a:extLst>
                         <a:ext uri="{28A0092B-C50C-407E-A947-70E740481C1C}">
                           <a14:useLocalDpi xmlns:a14="http://schemas.microsoft.com/office/drawing/2010/main" val="0"/>
@@ -5083,7 +5209,15 @@
           <w:sz w:val="24"/>
           <w:szCs w:val="24"/>
         </w:rPr>
-        <w:t xml:space="preserve">seek to </w:t>
+        <w:t>sought</w:t>
+      </w:r>
+      <w:r>
+        <w:rPr>
+          <w:rFonts w:ascii="Times New Roman" w:hAnsi="Times New Roman" w:cs="Times New Roman"/>
+          <w:sz w:val="24"/>
+          <w:szCs w:val="24"/>
+        </w:rPr>
+        <w:t xml:space="preserve"> to </w:t>
       </w:r>
       <w:r>
         <w:rPr>
@@ -5099,15 +5233,47 @@
           <w:sz w:val="24"/>
           <w:szCs w:val="24"/>
         </w:rPr>
-        <w:t xml:space="preserve"> manages directory updates in a fault tolerant </w:t>
-      </w:r>
-      <w:r>
-        <w:rPr>
-          <w:rFonts w:ascii="Times New Roman" w:hAnsi="Times New Roman" w:cs="Times New Roman"/>
-          <w:sz w:val="24"/>
-          <w:szCs w:val="24"/>
-        </w:rPr>
-        <w:t>fashion</w:t>
+        <w:t xml:space="preserve"> </w:t>
+      </w:r>
+      <w:r>
+        <w:rPr>
+          <w:rFonts w:ascii="Times New Roman" w:hAnsi="Times New Roman" w:cs="Times New Roman"/>
+          <w:sz w:val="24"/>
+          <w:szCs w:val="24"/>
+        </w:rPr>
+        <w:t>executes</w:t>
+      </w:r>
+      <w:r>
+        <w:rPr>
+          <w:rFonts w:ascii="Times New Roman" w:hAnsi="Times New Roman" w:cs="Times New Roman"/>
+          <w:sz w:val="24"/>
+          <w:szCs w:val="24"/>
+        </w:rPr>
+        <w:t xml:space="preserve"> directory updates in a </w:t>
+      </w:r>
+      <w:r>
+        <w:rPr>
+          <w:rFonts w:ascii="Times New Roman" w:hAnsi="Times New Roman" w:cs="Times New Roman"/>
+          <w:sz w:val="24"/>
+          <w:szCs w:val="24"/>
+        </w:rPr>
+        <w:t xml:space="preserve">fashion </w:t>
+      </w:r>
+      <w:r>
+        <w:rPr>
+          <w:rFonts w:ascii="Times New Roman" w:hAnsi="Times New Roman" w:cs="Times New Roman"/>
+          <w:sz w:val="24"/>
+          <w:szCs w:val="24"/>
+        </w:rPr>
+        <w:t>tolerant</w:t>
+      </w:r>
+      <w:r>
+        <w:rPr>
+          <w:rFonts w:ascii="Times New Roman" w:hAnsi="Times New Roman" w:cs="Times New Roman"/>
+          <w:sz w:val="24"/>
+          <w:szCs w:val="24"/>
+        </w:rPr>
+        <w:t xml:space="preserve"> to the failure of coordinator nodes managing the migration process</w:t>
       </w:r>
       <w:r>
         <w:rPr>
@@ -5123,15 +5289,243 @@
           <w:sz w:val="24"/>
           <w:szCs w:val="24"/>
         </w:rPr>
-        <w:t>We make careful distinction in using the term fault tolerant over consistent. Our aim was to implement a part of a larger system that can manage consistent updates of directories. The larger system has to account for things such as invalidation of directory entries while the object movement is in progress (we discuss this in greater detail in Chapter 5).</w:t>
-      </w:r>
-      <w:r>
-        <w:rPr>
-          <w:rFonts w:ascii="Times New Roman" w:hAnsi="Times New Roman" w:cs="Times New Roman"/>
-          <w:sz w:val="24"/>
-          <w:szCs w:val="24"/>
-        </w:rPr>
-        <w:t xml:space="preserve"> Thus, to make continued progress, a consistent directory update system would require a fault-tolerant core similar to the one we want to implement. </w:t>
+        <w:t>This system is part of a broader effort which involves a self-tuning cloud datastore that adapts replica placement in response to changing workload dynamics [1]</w:t>
+      </w:r>
+      <w:r>
+        <w:rPr>
+          <w:rFonts w:ascii="Times New Roman" w:hAnsi="Times New Roman" w:cs="Times New Roman"/>
+          <w:sz w:val="24"/>
+          <w:szCs w:val="24"/>
+        </w:rPr>
+        <w:t>.</w:t>
+      </w:r>
+    </w:p>
+    <w:p>
+      <w:pPr>
+        <w:spacing w:line="360" w:lineRule="auto"/>
+        <w:jc w:val="both"/>
+        <w:rPr>
+          <w:rFonts w:ascii="Times New Roman" w:hAnsi="Times New Roman" w:cs="Times New Roman"/>
+          <w:sz w:val="24"/>
+          <w:szCs w:val="24"/>
+        </w:rPr>
+      </w:pPr>
+      <w:r>
+        <w:rPr>
+          <w:rFonts w:ascii="Times New Roman" w:hAnsi="Times New Roman" w:cs="Times New Roman"/>
+          <w:sz w:val="24"/>
+          <w:szCs w:val="24"/>
+        </w:rPr>
+        <w:t>T</w:t>
+      </w:r>
+      <w:r>
+        <w:rPr>
+          <w:rFonts w:ascii="Times New Roman" w:hAnsi="Times New Roman" w:cs="Times New Roman"/>
+          <w:sz w:val="24"/>
+          <w:szCs w:val="24"/>
+        </w:rPr>
+        <w:t>here have been papers explaining the Paxos protocol</w:t>
+      </w:r>
+      <w:r>
+        <w:rPr>
+          <w:rFonts w:ascii="Times New Roman" w:hAnsi="Times New Roman" w:cs="Times New Roman"/>
+          <w:sz w:val="24"/>
+          <w:szCs w:val="24"/>
+        </w:rPr>
+        <w:t xml:space="preserve"> [5], [</w:t>
+      </w:r>
+      <w:r>
+        <w:rPr>
+          <w:rFonts w:ascii="Times New Roman" w:hAnsi="Times New Roman" w:cs="Times New Roman"/>
+          <w:sz w:val="24"/>
+          <w:szCs w:val="24"/>
+        </w:rPr>
+        <w:t>7</w:t>
+      </w:r>
+      <w:r>
+        <w:rPr>
+          <w:rFonts w:ascii="Times New Roman" w:hAnsi="Times New Roman" w:cs="Times New Roman"/>
+          <w:sz w:val="24"/>
+          <w:szCs w:val="24"/>
+        </w:rPr>
+        <w:t>]</w:t>
+      </w:r>
+      <w:r>
+        <w:rPr>
+          <w:rFonts w:ascii="Times New Roman" w:hAnsi="Times New Roman" w:cs="Times New Roman"/>
+          <w:sz w:val="24"/>
+          <w:szCs w:val="24"/>
+        </w:rPr>
+        <w:t xml:space="preserve">, research works that propose </w:t>
+      </w:r>
+      <w:r>
+        <w:rPr>
+          <w:rFonts w:ascii="Times New Roman" w:hAnsi="Times New Roman" w:cs="Times New Roman"/>
+          <w:sz w:val="24"/>
+          <w:szCs w:val="24"/>
+        </w:rPr>
+        <w:t xml:space="preserve">alternatives, </w:t>
+      </w:r>
+      <w:r>
+        <w:rPr>
+          <w:rFonts w:ascii="Times New Roman" w:hAnsi="Times New Roman" w:cs="Times New Roman"/>
+          <w:sz w:val="24"/>
+          <w:szCs w:val="24"/>
+        </w:rPr>
+        <w:t>optimizations and improvements to the same</w:t>
+      </w:r>
+      <w:r>
+        <w:rPr>
+          <w:rFonts w:ascii="Times New Roman" w:hAnsi="Times New Roman" w:cs="Times New Roman"/>
+          <w:sz w:val="24"/>
+          <w:szCs w:val="24"/>
+        </w:rPr>
+        <w:t xml:space="preserve"> [</w:t>
+      </w:r>
+      <w:r>
+        <w:rPr>
+          <w:rFonts w:ascii="Times New Roman" w:hAnsi="Times New Roman" w:cs="Times New Roman"/>
+          <w:sz w:val="24"/>
+          <w:szCs w:val="24"/>
+        </w:rPr>
+        <w:t>8</w:t>
+      </w:r>
+      <w:r>
+        <w:rPr>
+          <w:rFonts w:ascii="Times New Roman" w:hAnsi="Times New Roman" w:cs="Times New Roman"/>
+          <w:sz w:val="24"/>
+          <w:szCs w:val="24"/>
+        </w:rPr>
+        <w:t>], [</w:t>
+      </w:r>
+      <w:r>
+        <w:rPr>
+          <w:rFonts w:ascii="Times New Roman" w:hAnsi="Times New Roman" w:cs="Times New Roman"/>
+          <w:sz w:val="24"/>
+          <w:szCs w:val="24"/>
+        </w:rPr>
+        <w:t>9</w:t>
+      </w:r>
+      <w:r>
+        <w:rPr>
+          <w:rFonts w:ascii="Times New Roman" w:hAnsi="Times New Roman" w:cs="Times New Roman"/>
+          <w:sz w:val="24"/>
+          <w:szCs w:val="24"/>
+        </w:rPr>
+        <w:t>]</w:t>
+      </w:r>
+      <w:r>
+        <w:rPr>
+          <w:rFonts w:ascii="Times New Roman" w:hAnsi="Times New Roman" w:cs="Times New Roman"/>
+          <w:sz w:val="24"/>
+          <w:szCs w:val="24"/>
+        </w:rPr>
+        <w:t>, [</w:t>
+      </w:r>
+      <w:r>
+        <w:rPr>
+          <w:rFonts w:ascii="Times New Roman" w:hAnsi="Times New Roman" w:cs="Times New Roman"/>
+          <w:sz w:val="24"/>
+          <w:szCs w:val="24"/>
+        </w:rPr>
+        <w:t>10</w:t>
+      </w:r>
+      <w:r>
+        <w:rPr>
+          <w:rFonts w:ascii="Times New Roman" w:hAnsi="Times New Roman" w:cs="Times New Roman"/>
+          <w:sz w:val="24"/>
+          <w:szCs w:val="24"/>
+        </w:rPr>
+        <w:t xml:space="preserve">] and some </w:t>
+      </w:r>
+      <w:r>
+        <w:rPr>
+          <w:rFonts w:ascii="Times New Roman" w:hAnsi="Times New Roman" w:cs="Times New Roman"/>
+          <w:sz w:val="24"/>
+          <w:szCs w:val="24"/>
+        </w:rPr>
+        <w:t xml:space="preserve">that discuss the </w:t>
+      </w:r>
+      <w:r>
+        <w:rPr>
+          <w:rFonts w:ascii="Times New Roman" w:hAnsi="Times New Roman" w:cs="Times New Roman"/>
+          <w:sz w:val="24"/>
+          <w:szCs w:val="24"/>
+        </w:rPr>
+        <w:t xml:space="preserve">implementation </w:t>
+      </w:r>
+      <w:r>
+        <w:rPr>
+          <w:rFonts w:ascii="Times New Roman" w:hAnsi="Times New Roman" w:cs="Times New Roman"/>
+          <w:sz w:val="24"/>
+          <w:szCs w:val="24"/>
+        </w:rPr>
+        <w:t xml:space="preserve">challenges </w:t>
+      </w:r>
+      <w:r>
+        <w:rPr>
+          <w:rFonts w:ascii="Times New Roman" w:hAnsi="Times New Roman" w:cs="Times New Roman"/>
+          <w:sz w:val="24"/>
+          <w:szCs w:val="24"/>
+        </w:rPr>
+        <w:t xml:space="preserve">of the protocol </w:t>
+      </w:r>
+      <w:r>
+        <w:rPr>
+          <w:rFonts w:ascii="Times New Roman" w:hAnsi="Times New Roman" w:cs="Times New Roman"/>
+          <w:sz w:val="24"/>
+          <w:szCs w:val="24"/>
+        </w:rPr>
+        <w:t>[</w:t>
+      </w:r>
+      <w:r>
+        <w:rPr>
+          <w:rFonts w:ascii="Times New Roman" w:hAnsi="Times New Roman" w:cs="Times New Roman"/>
+          <w:sz w:val="24"/>
+          <w:szCs w:val="24"/>
+        </w:rPr>
+        <w:t>11</w:t>
+      </w:r>
+      <w:r>
+        <w:rPr>
+          <w:rFonts w:ascii="Times New Roman" w:hAnsi="Times New Roman" w:cs="Times New Roman"/>
+          <w:sz w:val="24"/>
+          <w:szCs w:val="24"/>
+        </w:rPr>
+        <w:t>]</w:t>
+      </w:r>
+      <w:r>
+        <w:rPr>
+          <w:rFonts w:ascii="Times New Roman" w:hAnsi="Times New Roman" w:cs="Times New Roman"/>
+          <w:sz w:val="24"/>
+          <w:szCs w:val="24"/>
+        </w:rPr>
+        <w:t xml:space="preserve">. There are even open </w:t>
+      </w:r>
+      <w:r>
+        <w:rPr>
+          <w:rFonts w:ascii="Times New Roman" w:hAnsi="Times New Roman" w:cs="Times New Roman"/>
+          <w:sz w:val="24"/>
+          <w:szCs w:val="24"/>
+        </w:rPr>
+        <w:lastRenderedPageBreak/>
+        <w:t>source implementations of the protocol such as [12] available</w:t>
+      </w:r>
+      <w:r>
+        <w:rPr>
+          <w:rFonts w:ascii="Times New Roman" w:hAnsi="Times New Roman" w:cs="Times New Roman"/>
+          <w:sz w:val="24"/>
+          <w:szCs w:val="24"/>
+        </w:rPr>
+        <w:t xml:space="preserve">. </w:t>
+      </w:r>
+      <w:r>
+        <w:rPr>
+          <w:rFonts w:ascii="Times New Roman" w:hAnsi="Times New Roman" w:cs="Times New Roman"/>
+          <w:sz w:val="24"/>
+          <w:szCs w:val="24"/>
+        </w:rPr>
+        <w:t>However we found a</w:t>
       </w:r>
       <w:r>
         <w:rPr>
@@ -5140,338 +5534,6 @@
           <w:szCs w:val="24"/>
         </w:rPr>
         <w:t xml:space="preserve"> </w:t>
-      </w:r>
-      <w:r>
-        <w:rPr>
-          <w:rFonts w:ascii="Times New Roman" w:hAnsi="Times New Roman" w:cs="Times New Roman"/>
-          <w:sz w:val="24"/>
-          <w:szCs w:val="24"/>
-        </w:rPr>
-        <w:t xml:space="preserve">Consistency is a widely studied topic and there exist many protocols such as </w:t>
-      </w:r>
-      <w:r>
-        <w:rPr>
-          <w:rFonts w:ascii="Times New Roman" w:hAnsi="Times New Roman" w:cs="Times New Roman"/>
-          <w:sz w:val="24"/>
-          <w:szCs w:val="24"/>
-        </w:rPr>
-        <w:lastRenderedPageBreak/>
-        <w:t>Quorum</w:t>
-      </w:r>
-      <w:r>
-        <w:rPr>
-          <w:rFonts w:ascii="Times New Roman" w:hAnsi="Times New Roman" w:cs="Times New Roman"/>
-          <w:sz w:val="24"/>
-          <w:szCs w:val="24"/>
-        </w:rPr>
-        <w:t>[2]</w:t>
-      </w:r>
-      <w:r>
-        <w:rPr>
-          <w:rFonts w:ascii="Times New Roman" w:hAnsi="Times New Roman" w:cs="Times New Roman"/>
-          <w:sz w:val="24"/>
-          <w:szCs w:val="24"/>
-        </w:rPr>
-        <w:t xml:space="preserve"> and Paxos</w:t>
-      </w:r>
-      <w:r>
-        <w:rPr>
-          <w:rFonts w:ascii="Times New Roman" w:hAnsi="Times New Roman" w:cs="Times New Roman"/>
-          <w:sz w:val="24"/>
-          <w:szCs w:val="24"/>
-        </w:rPr>
-        <w:t>[5]</w:t>
-      </w:r>
-      <w:r>
-        <w:rPr>
-          <w:rFonts w:ascii="Times New Roman" w:hAnsi="Times New Roman" w:cs="Times New Roman"/>
-          <w:sz w:val="24"/>
-          <w:szCs w:val="24"/>
-        </w:rPr>
-        <w:t>. There is contemporary research work regarding key and object plac</w:t>
-      </w:r>
-      <w:r>
-        <w:rPr>
-          <w:rFonts w:ascii="Times New Roman" w:hAnsi="Times New Roman" w:cs="Times New Roman"/>
-          <w:sz w:val="24"/>
-          <w:szCs w:val="24"/>
-        </w:rPr>
-        <w:t xml:space="preserve">ement strategies for consistent, high-availability, low latency </w:t>
-      </w:r>
-      <w:r>
-        <w:rPr>
-          <w:rFonts w:ascii="Times New Roman" w:hAnsi="Times New Roman" w:cs="Times New Roman"/>
-          <w:sz w:val="24"/>
-          <w:szCs w:val="24"/>
-        </w:rPr>
-        <w:t>applications</w:t>
-      </w:r>
-      <w:r>
-        <w:rPr>
-          <w:rFonts w:ascii="Times New Roman" w:hAnsi="Times New Roman" w:cs="Times New Roman"/>
-          <w:sz w:val="24"/>
-          <w:szCs w:val="24"/>
-        </w:rPr>
-        <w:t xml:space="preserve"> [1]</w:t>
-      </w:r>
-      <w:r>
-        <w:rPr>
-          <w:rFonts w:ascii="Times New Roman" w:hAnsi="Times New Roman" w:cs="Times New Roman"/>
-          <w:sz w:val="24"/>
-          <w:szCs w:val="24"/>
-        </w:rPr>
-        <w:t>,</w:t>
-      </w:r>
-      <w:r>
-        <w:rPr>
-          <w:rFonts w:ascii="Times New Roman" w:hAnsi="Times New Roman" w:cs="Times New Roman"/>
-          <w:sz w:val="24"/>
-          <w:szCs w:val="24"/>
-        </w:rPr>
-        <w:t xml:space="preserve"> [6]</w:t>
-      </w:r>
-      <w:r>
-        <w:rPr>
-          <w:rFonts w:ascii="Times New Roman" w:hAnsi="Times New Roman" w:cs="Times New Roman"/>
-          <w:sz w:val="24"/>
-          <w:szCs w:val="24"/>
-        </w:rPr>
-        <w:t>.</w:t>
-      </w:r>
-      <w:r>
-        <w:rPr>
-          <w:rFonts w:ascii="Times New Roman" w:hAnsi="Times New Roman" w:cs="Times New Roman"/>
-          <w:sz w:val="24"/>
-          <w:szCs w:val="24"/>
-        </w:rPr>
-        <w:t xml:space="preserve"> This thesis seeks to deal with the practical aspects of the proposed flexible key and object placement schemes by implementing </w:t>
-      </w:r>
-      <w:r>
-        <w:rPr>
-          <w:rFonts w:ascii="Times New Roman" w:hAnsi="Times New Roman" w:cs="Times New Roman"/>
-          <w:sz w:val="24"/>
-          <w:szCs w:val="24"/>
-        </w:rPr>
-        <w:t xml:space="preserve">parts of </w:t>
-      </w:r>
-      <w:r>
-        <w:rPr>
-          <w:rFonts w:ascii="Times New Roman" w:hAnsi="Times New Roman" w:cs="Times New Roman"/>
-          <w:sz w:val="24"/>
-          <w:szCs w:val="24"/>
-        </w:rPr>
-        <w:t xml:space="preserve">the </w:t>
-      </w:r>
-      <w:r>
-        <w:rPr>
-          <w:rFonts w:ascii="Times New Roman" w:hAnsi="Times New Roman" w:cs="Times New Roman"/>
-          <w:sz w:val="24"/>
-          <w:szCs w:val="24"/>
-        </w:rPr>
-        <w:t xml:space="preserve">proposed </w:t>
-      </w:r>
-      <w:r>
-        <w:rPr>
-          <w:rFonts w:ascii="Times New Roman" w:hAnsi="Times New Roman" w:cs="Times New Roman"/>
-          <w:sz w:val="24"/>
-          <w:szCs w:val="24"/>
-        </w:rPr>
-        <w:t>systems.</w:t>
-      </w:r>
-      <w:r>
-        <w:rPr>
-          <w:rFonts w:ascii="Times New Roman" w:hAnsi="Times New Roman" w:cs="Times New Roman"/>
-          <w:sz w:val="24"/>
-          <w:szCs w:val="24"/>
-        </w:rPr>
-        <w:t xml:space="preserve"> </w:t>
-      </w:r>
-    </w:p>
-    <w:p>
-      <w:pPr>
-        <w:spacing w:line="360" w:lineRule="auto"/>
-        <w:jc w:val="both"/>
-        <w:rPr>
-          <w:rFonts w:ascii="Times New Roman" w:hAnsi="Times New Roman" w:cs="Times New Roman"/>
-          <w:sz w:val="24"/>
-          <w:szCs w:val="24"/>
-        </w:rPr>
-      </w:pPr>
-      <w:r>
-        <w:rPr>
-          <w:rFonts w:ascii="Times New Roman" w:hAnsi="Times New Roman" w:cs="Times New Roman"/>
-          <w:sz w:val="24"/>
-          <w:szCs w:val="24"/>
-        </w:rPr>
-        <w:t>While t</w:t>
-      </w:r>
-      <w:r>
-        <w:rPr>
-          <w:rFonts w:ascii="Times New Roman" w:hAnsi="Times New Roman" w:cs="Times New Roman"/>
-          <w:sz w:val="24"/>
-          <w:szCs w:val="24"/>
-        </w:rPr>
-        <w:t>here have been papers explaining the Paxos protocol</w:t>
-      </w:r>
-      <w:r>
-        <w:rPr>
-          <w:rFonts w:ascii="Times New Roman" w:hAnsi="Times New Roman" w:cs="Times New Roman"/>
-          <w:sz w:val="24"/>
-          <w:szCs w:val="24"/>
-        </w:rPr>
-        <w:t xml:space="preserve"> [5], [</w:t>
-      </w:r>
-      <w:r>
-        <w:rPr>
-          <w:rFonts w:ascii="Times New Roman" w:hAnsi="Times New Roman" w:cs="Times New Roman"/>
-          <w:sz w:val="24"/>
-          <w:szCs w:val="24"/>
-        </w:rPr>
-        <w:t>7</w:t>
-      </w:r>
-      <w:r>
-        <w:rPr>
-          <w:rFonts w:ascii="Times New Roman" w:hAnsi="Times New Roman" w:cs="Times New Roman"/>
-          <w:sz w:val="24"/>
-          <w:szCs w:val="24"/>
-        </w:rPr>
-        <w:t>]</w:t>
-      </w:r>
-      <w:r>
-        <w:rPr>
-          <w:rFonts w:ascii="Times New Roman" w:hAnsi="Times New Roman" w:cs="Times New Roman"/>
-          <w:sz w:val="24"/>
-          <w:szCs w:val="24"/>
-        </w:rPr>
-        <w:t xml:space="preserve">, and research works that propose </w:t>
-      </w:r>
-      <w:r>
-        <w:rPr>
-          <w:rFonts w:ascii="Times New Roman" w:hAnsi="Times New Roman" w:cs="Times New Roman"/>
-          <w:sz w:val="24"/>
-          <w:szCs w:val="24"/>
-        </w:rPr>
-        <w:t xml:space="preserve">alternatives, </w:t>
-      </w:r>
-      <w:r>
-        <w:rPr>
-          <w:rFonts w:ascii="Times New Roman" w:hAnsi="Times New Roman" w:cs="Times New Roman"/>
-          <w:sz w:val="24"/>
-          <w:szCs w:val="24"/>
-        </w:rPr>
-        <w:t>optimizations and improvements to the same</w:t>
-      </w:r>
-      <w:r>
-        <w:rPr>
-          <w:rFonts w:ascii="Times New Roman" w:hAnsi="Times New Roman" w:cs="Times New Roman"/>
-          <w:sz w:val="24"/>
-          <w:szCs w:val="24"/>
-        </w:rPr>
-        <w:t xml:space="preserve"> [</w:t>
-      </w:r>
-      <w:r>
-        <w:rPr>
-          <w:rFonts w:ascii="Times New Roman" w:hAnsi="Times New Roman" w:cs="Times New Roman"/>
-          <w:sz w:val="24"/>
-          <w:szCs w:val="24"/>
-        </w:rPr>
-        <w:t>8</w:t>
-      </w:r>
-      <w:r>
-        <w:rPr>
-          <w:rFonts w:ascii="Times New Roman" w:hAnsi="Times New Roman" w:cs="Times New Roman"/>
-          <w:sz w:val="24"/>
-          <w:szCs w:val="24"/>
-        </w:rPr>
-        <w:t>], [</w:t>
-      </w:r>
-      <w:r>
-        <w:rPr>
-          <w:rFonts w:ascii="Times New Roman" w:hAnsi="Times New Roman" w:cs="Times New Roman"/>
-          <w:sz w:val="24"/>
-          <w:szCs w:val="24"/>
-        </w:rPr>
-        <w:t>9</w:t>
-      </w:r>
-      <w:r>
-        <w:rPr>
-          <w:rFonts w:ascii="Times New Roman" w:hAnsi="Times New Roman" w:cs="Times New Roman"/>
-          <w:sz w:val="24"/>
-          <w:szCs w:val="24"/>
-        </w:rPr>
-        <w:t>]</w:t>
-      </w:r>
-      <w:r>
-        <w:rPr>
-          <w:rFonts w:ascii="Times New Roman" w:hAnsi="Times New Roman" w:cs="Times New Roman"/>
-          <w:sz w:val="24"/>
-          <w:szCs w:val="24"/>
-        </w:rPr>
-        <w:t>, [</w:t>
-      </w:r>
-      <w:r>
-        <w:rPr>
-          <w:rFonts w:ascii="Times New Roman" w:hAnsi="Times New Roman" w:cs="Times New Roman"/>
-          <w:sz w:val="24"/>
-          <w:szCs w:val="24"/>
-        </w:rPr>
-        <w:t>10</w:t>
-      </w:r>
-      <w:r>
-        <w:rPr>
-          <w:rFonts w:ascii="Times New Roman" w:hAnsi="Times New Roman" w:cs="Times New Roman"/>
-          <w:sz w:val="24"/>
-          <w:szCs w:val="24"/>
-        </w:rPr>
-        <w:t>]</w:t>
-      </w:r>
-      <w:r>
-        <w:rPr>
-          <w:rFonts w:ascii="Times New Roman" w:hAnsi="Times New Roman" w:cs="Times New Roman"/>
-          <w:sz w:val="24"/>
-          <w:szCs w:val="24"/>
-        </w:rPr>
-        <w:t>. However, we found that the number of actual implementations of the protocol were scarce</w:t>
-      </w:r>
-      <w:r>
-        <w:rPr>
-          <w:rFonts w:ascii="Times New Roman" w:hAnsi="Times New Roman" w:cs="Times New Roman"/>
-          <w:sz w:val="24"/>
-          <w:szCs w:val="24"/>
-        </w:rPr>
-        <w:t xml:space="preserve"> [</w:t>
-      </w:r>
-      <w:r>
-        <w:rPr>
-          <w:rFonts w:ascii="Times New Roman" w:hAnsi="Times New Roman" w:cs="Times New Roman"/>
-          <w:sz w:val="24"/>
-          <w:szCs w:val="24"/>
-        </w:rPr>
-        <w:t>11</w:t>
-      </w:r>
-      <w:r>
-        <w:rPr>
-          <w:rFonts w:ascii="Times New Roman" w:hAnsi="Times New Roman" w:cs="Times New Roman"/>
-          <w:sz w:val="24"/>
-          <w:szCs w:val="24"/>
-        </w:rPr>
-        <w:t>]</w:t>
-      </w:r>
-      <w:r>
-        <w:rPr>
-          <w:rFonts w:ascii="Times New Roman" w:hAnsi="Times New Roman" w:cs="Times New Roman"/>
-          <w:sz w:val="24"/>
-          <w:szCs w:val="24"/>
-        </w:rPr>
-        <w:t>, [12]</w:t>
-      </w:r>
-      <w:r>
-        <w:rPr>
-          <w:rFonts w:ascii="Times New Roman" w:hAnsi="Times New Roman" w:cs="Times New Roman"/>
-          <w:sz w:val="24"/>
-          <w:szCs w:val="24"/>
-        </w:rPr>
-        <w:t xml:space="preserve">. That also explains the </w:t>
       </w:r>
       <w:r>
         <w:rPr>
@@ -5751,39 +5813,10 @@
           <w:sz w:val="24"/>
           <w:szCs w:val="24"/>
         </w:rPr>
-        <w:t xml:space="preserve">The rest of the thesis is organized as follows: Chapter 2 presents an overview of the Paxos protocol and the JPaxos implementation including details about the salient features of the implementation and deviations and optimizations of the implementation from the </w:t>
-      </w:r>
-      <w:r>
-        <w:rPr>
-          <w:rFonts w:ascii="Times New Roman" w:hAnsi="Times New Roman" w:cs="Times New Roman"/>
-          <w:sz w:val="24"/>
-          <w:szCs w:val="24"/>
-        </w:rPr>
-        <w:lastRenderedPageBreak/>
-        <w:t>standard protocol. Chapter 3 details the design and implementation of the directory updates system, challenges involved, decisions made and a description of the logging service. Chapter 4 presents our evaluation goals and methodology, a brief description about the PRObE public testbed used to run the experiments and then details the results along with discussions about the same. Chapter 5 concludes the thesis.</w:t>
+        <w:t>The rest of the thesis is organized as follows: Chapter 2 presents an overview of the Paxos protocol and the JPaxos implementation including details about the salient features of the implementation and deviations and optimizations of the implementation from the standard protocol. Chapter 3 details the design and implementation of the directory updates system, challenges involved, decisions made and a description of the logging service. Chapter 4 presents our evaluation goals and methodology, a brief description about the PRObE public testbed used to run the experiments and then details the results along with discussions about the same. Chapter 5 concludes the thesis.</w:t>
       </w:r>
     </w:p>
     <w:p/>
-    <w:p>
-      <w:pPr>
-        <w:jc w:val="center"/>
-      </w:pPr>
-    </w:p>
-    <w:p>
-      <w:pPr>
-        <w:jc w:val="center"/>
-      </w:pPr>
-    </w:p>
-    <w:p>
-      <w:pPr>
-        <w:jc w:val="center"/>
-      </w:pPr>
-    </w:p>
-    <w:p>
-      <w:pPr>
-        <w:jc w:val="center"/>
-      </w:pPr>
-    </w:p>
     <w:p>
       <w:pPr>
         <w:jc w:val="center"/>
@@ -5792,139 +5825,11 @@
           <w:b/>
           <w:sz w:val="28"/>
         </w:rPr>
-      </w:pPr>
-    </w:p>
-    <w:p>
-      <w:pPr>
-        <w:jc w:val="center"/>
-        <w:rPr>
-          <w:rFonts w:ascii="Times New Roman" w:hAnsi="Times New Roman" w:cs="Times New Roman"/>
-          <w:b/>
-          <w:sz w:val="28"/>
-        </w:rPr>
-      </w:pPr>
-    </w:p>
-    <w:p>
-      <w:pPr>
-        <w:jc w:val="center"/>
-        <w:rPr>
-          <w:rFonts w:ascii="Times New Roman" w:hAnsi="Times New Roman" w:cs="Times New Roman"/>
-          <w:b/>
-          <w:sz w:val="28"/>
-        </w:rPr>
-      </w:pPr>
-    </w:p>
-    <w:p>
-      <w:pPr>
-        <w:jc w:val="center"/>
-        <w:rPr>
-          <w:rFonts w:ascii="Times New Roman" w:hAnsi="Times New Roman" w:cs="Times New Roman"/>
-          <w:b/>
-          <w:sz w:val="28"/>
-        </w:rPr>
-      </w:pPr>
-    </w:p>
-    <w:p>
-      <w:pPr>
-        <w:jc w:val="center"/>
-        <w:rPr>
-          <w:rFonts w:ascii="Times New Roman" w:hAnsi="Times New Roman" w:cs="Times New Roman"/>
-          <w:b/>
-          <w:sz w:val="28"/>
-        </w:rPr>
-      </w:pPr>
-    </w:p>
-    <w:p>
-      <w:pPr>
-        <w:jc w:val="center"/>
-        <w:rPr>
-          <w:rFonts w:ascii="Times New Roman" w:hAnsi="Times New Roman" w:cs="Times New Roman"/>
-          <w:b/>
-          <w:sz w:val="28"/>
-        </w:rPr>
-      </w:pPr>
-    </w:p>
-    <w:p>
-      <w:pPr>
-        <w:jc w:val="center"/>
-        <w:rPr>
-          <w:rFonts w:ascii="Times New Roman" w:hAnsi="Times New Roman" w:cs="Times New Roman"/>
-          <w:b/>
-          <w:sz w:val="28"/>
-        </w:rPr>
-      </w:pPr>
-    </w:p>
-    <w:p>
-      <w:pPr>
-        <w:jc w:val="center"/>
-        <w:rPr>
-          <w:rFonts w:ascii="Times New Roman" w:hAnsi="Times New Roman" w:cs="Times New Roman"/>
-          <w:b/>
-          <w:sz w:val="28"/>
-        </w:rPr>
-      </w:pPr>
-    </w:p>
-    <w:p>
-      <w:pPr>
-        <w:jc w:val="center"/>
-        <w:rPr>
-          <w:rFonts w:ascii="Times New Roman" w:hAnsi="Times New Roman" w:cs="Times New Roman"/>
-          <w:b/>
-          <w:sz w:val="28"/>
-        </w:rPr>
-      </w:pPr>
-    </w:p>
-    <w:p>
-      <w:pPr>
-        <w:jc w:val="center"/>
-        <w:rPr>
-          <w:rFonts w:ascii="Times New Roman" w:hAnsi="Times New Roman" w:cs="Times New Roman"/>
-          <w:b/>
-          <w:sz w:val="28"/>
-        </w:rPr>
-      </w:pPr>
-    </w:p>
-    <w:p>
-      <w:pPr>
-        <w:jc w:val="center"/>
-        <w:rPr>
-          <w:rFonts w:ascii="Times New Roman" w:hAnsi="Times New Roman" w:cs="Times New Roman"/>
-          <w:b/>
-          <w:sz w:val="28"/>
-        </w:rPr>
-      </w:pPr>
-    </w:p>
-    <w:p>
-      <w:pPr>
-        <w:jc w:val="center"/>
-        <w:rPr>
-          <w:rFonts w:ascii="Times New Roman" w:hAnsi="Times New Roman" w:cs="Times New Roman"/>
-          <w:b/>
-          <w:sz w:val="28"/>
-        </w:rPr>
-      </w:pPr>
-    </w:p>
-    <w:p>
-      <w:pPr>
-        <w:jc w:val="center"/>
-        <w:rPr>
-          <w:rFonts w:ascii="Times New Roman" w:hAnsi="Times New Roman" w:cs="Times New Roman"/>
-          <w:b/>
-          <w:sz w:val="28"/>
-        </w:rPr>
-      </w:pPr>
-    </w:p>
-    <w:p>
-      <w:pPr>
-        <w:jc w:val="center"/>
-        <w:rPr>
-          <w:rFonts w:ascii="Times New Roman" w:hAnsi="Times New Roman" w:cs="Times New Roman"/>
-          <w:b/>
-          <w:sz w:val="28"/>
-        </w:rPr>
         <w:sectPr>
+          <w:headerReference w:type="default" r:id="rId12"/>
           <w:pgSz w:w="12240" w:h="15840"/>
           <w:pgMar w:top="1440" w:right="1440" w:bottom="1440" w:left="2160" w:header="720" w:footer="720" w:gutter="0"/>
+          <w:pgNumType w:start="1"/>
           <w:cols w:space="720"/>
           <w:docGrid w:linePitch="360"/>
         </w:sectPr>
@@ -6871,7 +6776,7 @@
         </w:rPr>
         <w:t>ound successful</w:t>
       </w:r>
-      <w:bookmarkStart w:id="0" w:name="_Ref392079117"/>
+      <w:bookmarkStart w:id="1" w:name="_Ref392079117"/>
       <w:r>
         <w:rPr>
           <w:rStyle w:val="FootnoteReference"/>
@@ -6881,7 +6786,7 @@
         </w:rPr>
         <w:footnoteReference w:id="1"/>
       </w:r>
-      <w:bookmarkEnd w:id="0"/>
+      <w:bookmarkEnd w:id="1"/>
     </w:p>
     <w:p>
       <w:pPr>
@@ -8498,7 +8403,7 @@
           <w:sz w:val="24"/>
           <w:szCs w:val="24"/>
         </w:rPr>
-        <w:t>Catchup</w:t>
+        <w:t>c</w:t>
       </w:r>
       <w:r>
         <w:rPr>
@@ -8507,7 +8412,34 @@
           <w:sz w:val="24"/>
           <w:szCs w:val="24"/>
         </w:rPr>
-        <w:t xml:space="preserve"> Mechanisms</w:t>
+        <w:t>atchup</w:t>
+      </w:r>
+      <w:r>
+        <w:rPr>
+          <w:rFonts w:ascii="Times New Roman" w:hAnsi="Times New Roman" w:cs="Times New Roman"/>
+          <w:b/>
+          <w:sz w:val="24"/>
+          <w:szCs w:val="24"/>
+        </w:rPr>
+        <w:t xml:space="preserve"> </w:t>
+      </w:r>
+      <w:r>
+        <w:rPr>
+          <w:rFonts w:ascii="Times New Roman" w:hAnsi="Times New Roman" w:cs="Times New Roman"/>
+          <w:b/>
+          <w:sz w:val="24"/>
+          <w:szCs w:val="24"/>
+        </w:rPr>
+        <w:t>m</w:t>
+      </w:r>
+      <w:r>
+        <w:rPr>
+          <w:rFonts w:ascii="Times New Roman" w:hAnsi="Times New Roman" w:cs="Times New Roman"/>
+          <w:b/>
+          <w:sz w:val="24"/>
+          <w:szCs w:val="24"/>
+        </w:rPr>
+        <w:t>echanisms</w:t>
       </w:r>
     </w:p>
     <w:p>
@@ -9754,7 +9686,39 @@
           <w:b/>
           <w:sz w:val="24"/>
         </w:rPr>
-        <w:t xml:space="preserve"> The Directory Service</w:t>
+        <w:t xml:space="preserve"> The </w:t>
+      </w:r>
+      <w:r>
+        <w:rPr>
+          <w:rFonts w:ascii="Times New Roman" w:hAnsi="Times New Roman" w:cs="Times New Roman"/>
+          <w:b/>
+          <w:sz w:val="24"/>
+        </w:rPr>
+        <w:t>d</w:t>
+      </w:r>
+      <w:r>
+        <w:rPr>
+          <w:rFonts w:ascii="Times New Roman" w:hAnsi="Times New Roman" w:cs="Times New Roman"/>
+          <w:b/>
+          <w:sz w:val="24"/>
+        </w:rPr>
+        <w:t xml:space="preserve">irectory </w:t>
+      </w:r>
+      <w:r>
+        <w:rPr>
+          <w:rFonts w:ascii="Times New Roman" w:hAnsi="Times New Roman" w:cs="Times New Roman"/>
+          <w:b/>
+          <w:sz w:val="24"/>
+        </w:rPr>
+        <w:t>s</w:t>
+      </w:r>
+      <w:r>
+        <w:rPr>
+          <w:rFonts w:ascii="Times New Roman" w:hAnsi="Times New Roman" w:cs="Times New Roman"/>
+          <w:b/>
+          <w:sz w:val="24"/>
+        </w:rPr>
+        <w:t>ervice</w:t>
       </w:r>
     </w:p>
     <w:p>
@@ -10423,7 +10387,43 @@
           <w:sz w:val="24"/>
           <w:szCs w:val="24"/>
         </w:rPr>
-        <w:t>3.2.2 The Migration Protocol</w:t>
+        <w:t xml:space="preserve">3.2.2 The </w:t>
+      </w:r>
+      <w:r>
+        <w:rPr>
+          <w:rFonts w:ascii="Times New Roman" w:hAnsi="Times New Roman" w:cs="Times New Roman"/>
+          <w:b/>
+          <w:sz w:val="24"/>
+          <w:szCs w:val="24"/>
+        </w:rPr>
+        <w:t>m</w:t>
+      </w:r>
+      <w:r>
+        <w:rPr>
+          <w:rFonts w:ascii="Times New Roman" w:hAnsi="Times New Roman" w:cs="Times New Roman"/>
+          <w:b/>
+          <w:sz w:val="24"/>
+          <w:szCs w:val="24"/>
+        </w:rPr>
+        <w:t xml:space="preserve">igration </w:t>
+      </w:r>
+      <w:r>
+        <w:rPr>
+          <w:rFonts w:ascii="Times New Roman" w:hAnsi="Times New Roman" w:cs="Times New Roman"/>
+          <w:b/>
+          <w:sz w:val="24"/>
+          <w:szCs w:val="24"/>
+        </w:rPr>
+        <w:t>p</w:t>
+      </w:r>
+      <w:r>
+        <w:rPr>
+          <w:rFonts w:ascii="Times New Roman" w:hAnsi="Times New Roman" w:cs="Times New Roman"/>
+          <w:b/>
+          <w:sz w:val="24"/>
+          <w:szCs w:val="24"/>
+        </w:rPr>
+        <w:t>rotocol</w:t>
       </w:r>
     </w:p>
     <w:p>
@@ -11201,7 +11201,25 @@
           <w:sz w:val="24"/>
           <w:szCs w:val="24"/>
         </w:rPr>
-        <w:t>3.2.4 Migration Agents</w:t>
+        <w:t xml:space="preserve">3.2.4 Migration </w:t>
+      </w:r>
+      <w:r>
+        <w:rPr>
+          <w:rFonts w:ascii="Times New Roman" w:hAnsi="Times New Roman" w:cs="Times New Roman"/>
+          <w:b/>
+          <w:sz w:val="24"/>
+          <w:szCs w:val="24"/>
+        </w:rPr>
+        <w:t>a</w:t>
+      </w:r>
+      <w:r>
+        <w:rPr>
+          <w:rFonts w:ascii="Times New Roman" w:hAnsi="Times New Roman" w:cs="Times New Roman"/>
+          <w:b/>
+          <w:sz w:val="24"/>
+          <w:szCs w:val="24"/>
+        </w:rPr>
+        <w:t>gents</w:t>
       </w:r>
     </w:p>
     <w:p>
@@ -11241,7 +11259,25 @@
           <w:sz w:val="24"/>
           <w:szCs w:val="24"/>
         </w:rPr>
-        <w:t>3.2.5 Logging Framework</w:t>
+        <w:t xml:space="preserve">3.2.5 Logging </w:t>
+      </w:r>
+      <w:r>
+        <w:rPr>
+          <w:rFonts w:ascii="Times New Roman" w:hAnsi="Times New Roman" w:cs="Times New Roman"/>
+          <w:b/>
+          <w:sz w:val="24"/>
+          <w:szCs w:val="24"/>
+        </w:rPr>
+        <w:t>f</w:t>
+      </w:r>
+      <w:r>
+        <w:rPr>
+          <w:rFonts w:ascii="Times New Roman" w:hAnsi="Times New Roman" w:cs="Times New Roman"/>
+          <w:b/>
+          <w:sz w:val="24"/>
+          <w:szCs w:val="24"/>
+        </w:rPr>
+        <w:t>ramework</w:t>
       </w:r>
     </w:p>
     <w:p>
@@ -11923,8 +11959,6 @@
         </w:rPr>
         <w:t xml:space="preserve">on the outcomes of </w:t>
       </w:r>
-      <w:bookmarkStart w:id="1" w:name="_GoBack"/>
-      <w:bookmarkEnd w:id="1"/>
       <w:r>
         <w:rPr>
           <w:rFonts w:ascii="Times New Roman" w:hAnsi="Times New Roman" w:cs="Times New Roman"/>
@@ -12118,7 +12152,7 @@
           <w:sz w:val="24"/>
           <w:szCs w:val="24"/>
         </w:rPr>
-        <w:t>I</w:t>
+        <w:t>i</w:t>
       </w:r>
       <w:r>
         <w:rPr>
@@ -12136,7 +12170,7 @@
           <w:sz w:val="24"/>
           <w:szCs w:val="24"/>
         </w:rPr>
-        <w:t>T</w:t>
+        <w:t>t</w:t>
       </w:r>
       <w:r>
         <w:rPr>
@@ -14898,7 +14932,7 @@
           <w:sz w:val="24"/>
           <w:szCs w:val="24"/>
         </w:rPr>
-        <w:t xml:space="preserve">.2 DummyNet with </w:t>
+        <w:t xml:space="preserve">.2 </w:t>
       </w:r>
       <w:r>
         <w:rPr>
@@ -14907,7 +14941,25 @@
           <w:sz w:val="24"/>
           <w:szCs w:val="24"/>
         </w:rPr>
-        <w:t>x=y=0ms</w:t>
+        <w:t xml:space="preserve">Baseline </w:t>
+      </w:r>
+      <w:r>
+        <w:rPr>
+          <w:rFonts w:ascii="Times New Roman" w:hAnsi="Times New Roman" w:cs="Times New Roman"/>
+          <w:b/>
+          <w:sz w:val="24"/>
+          <w:szCs w:val="24"/>
+        </w:rPr>
+        <w:t xml:space="preserve">DummyNet with </w:t>
+      </w:r>
+      <w:r>
+        <w:rPr>
+          <w:rFonts w:ascii="Times New Roman" w:hAnsi="Times New Roman" w:cs="Times New Roman"/>
+          <w:b/>
+          <w:sz w:val="24"/>
+          <w:szCs w:val="24"/>
+        </w:rPr>
+        <w:t>zero delay</w:t>
       </w:r>
     </w:p>
     <w:p>
@@ -15752,7 +15804,7 @@
           <w:sz w:val="24"/>
           <w:szCs w:val="24"/>
         </w:rPr>
-        <w:t>x=y=20ms</w:t>
+        <w:t>homogeneous delays</w:t>
       </w:r>
     </w:p>
     <w:p>
@@ -16496,7 +16548,7 @@
           <w:sz w:val="24"/>
           <w:szCs w:val="24"/>
         </w:rPr>
-        <w:t>x=</w:t>
+        <w:t>h</w:t>
       </w:r>
       <w:r>
         <w:rPr>
@@ -16505,16 +16557,7 @@
           <w:sz w:val="24"/>
           <w:szCs w:val="24"/>
         </w:rPr>
-        <w:t>20</w:t>
-      </w:r>
-      <w:r>
-        <w:rPr>
-          <w:rFonts w:ascii="Times New Roman" w:hAnsi="Times New Roman" w:cs="Times New Roman"/>
-          <w:b/>
-          <w:sz w:val="24"/>
-          <w:szCs w:val="24"/>
-        </w:rPr>
-        <w:t>ms, y=80ms</w:t>
+        <w:t>eterogeneous delays</w:t>
       </w:r>
     </w:p>
     <w:p>
@@ -17310,7 +17353,39 @@
           <w:b/>
           <w:sz w:val="24"/>
         </w:rPr>
-        <w:t>4.5.5 Net Migration Times</w:t>
+        <w:t xml:space="preserve">4.5.5 Net </w:t>
+      </w:r>
+      <w:r>
+        <w:rPr>
+          <w:rFonts w:ascii="Times New Roman" w:hAnsi="Times New Roman" w:cs="Times New Roman"/>
+          <w:b/>
+          <w:sz w:val="24"/>
+        </w:rPr>
+        <w:t>m</w:t>
+      </w:r>
+      <w:r>
+        <w:rPr>
+          <w:rFonts w:ascii="Times New Roman" w:hAnsi="Times New Roman" w:cs="Times New Roman"/>
+          <w:b/>
+          <w:sz w:val="24"/>
+        </w:rPr>
+        <w:t xml:space="preserve">igration </w:t>
+      </w:r>
+      <w:r>
+        <w:rPr>
+          <w:rFonts w:ascii="Times New Roman" w:hAnsi="Times New Roman" w:cs="Times New Roman"/>
+          <w:b/>
+          <w:sz w:val="24"/>
+        </w:rPr>
+        <w:t>t</w:t>
+      </w:r>
+      <w:r>
+        <w:rPr>
+          <w:rFonts w:ascii="Times New Roman" w:hAnsi="Times New Roman" w:cs="Times New Roman"/>
+          <w:b/>
+          <w:sz w:val="24"/>
+        </w:rPr>
+        <w:t>imes</w:t>
       </w:r>
     </w:p>
     <w:p>
@@ -17564,7 +17639,7 @@
           <w:b/>
           <w:sz w:val="24"/>
         </w:rPr>
-        <w:t>W</w:t>
+        <w:t>w</w:t>
       </w:r>
       <w:r>
         <w:rPr>
@@ -17580,7 +17655,7 @@
           <w:b/>
           <w:sz w:val="24"/>
         </w:rPr>
-        <w:t>I</w:t>
+        <w:t>i</w:t>
       </w:r>
       <w:r>
         <w:rPr>
@@ -18603,180 +18678,6 @@
         </w:numPr>
         <w:spacing w:line="360" w:lineRule="auto"/>
         <w:jc w:val="both"/>
-      </w:pPr>
-      <w:r>
-        <w:rPr>
-          <w:rFonts w:ascii="Times New Roman" w:hAnsi="Times New Roman" w:cs="Times New Roman"/>
-          <w:sz w:val="24"/>
-          <w:szCs w:val="24"/>
-        </w:rPr>
-        <w:t xml:space="preserve">Consistent updates: We alluded to this in </w:t>
-      </w:r>
-      <w:r>
-        <w:rPr>
-          <w:rFonts w:ascii="Times New Roman" w:hAnsi="Times New Roman" w:cs="Times New Roman"/>
-          <w:sz w:val="24"/>
-          <w:szCs w:val="24"/>
-        </w:rPr>
-        <w:t xml:space="preserve">Section 1.1. The implemented system is fault tolerant – in case of failures, the state has been replicated using Paxos and there is another replica that can take over and carry forward the migration process. But this system is only a part of a larger system that can actually claim to be able to perform consistent updates. Below we briefly describe the </w:t>
-      </w:r>
-      <w:r>
-        <w:rPr>
-          <w:rFonts w:ascii="Times New Roman" w:hAnsi="Times New Roman" w:cs="Times New Roman"/>
-          <w:sz w:val="24"/>
-          <w:szCs w:val="24"/>
-        </w:rPr>
-        <w:t>extensions required by</w:t>
-      </w:r>
-      <w:r>
-        <w:rPr>
-          <w:rFonts w:ascii="Times New Roman" w:hAnsi="Times New Roman" w:cs="Times New Roman"/>
-          <w:sz w:val="24"/>
-          <w:szCs w:val="24"/>
-        </w:rPr>
-        <w:t xml:space="preserve"> one such </w:t>
-      </w:r>
-      <w:r>
-        <w:rPr>
-          <w:rFonts w:ascii="Times New Roman" w:hAnsi="Times New Roman" w:cs="Times New Roman"/>
-          <w:sz w:val="24"/>
-          <w:szCs w:val="24"/>
-        </w:rPr>
-        <w:t xml:space="preserve">possible implementation. </w:t>
-      </w:r>
-      <w:r>
-        <w:rPr>
-          <w:rFonts w:ascii="Times New Roman" w:hAnsi="Times New Roman" w:cs="Times New Roman"/>
-          <w:sz w:val="24"/>
-          <w:szCs w:val="24"/>
-        </w:rPr>
-        <w:t xml:space="preserve">First off we would need </w:t>
-      </w:r>
-      <w:r>
-        <w:rPr>
-          <w:rFonts w:ascii="Times New Roman" w:hAnsi="Times New Roman" w:cs="Times New Roman"/>
-          <w:sz w:val="24"/>
-          <w:szCs w:val="24"/>
-        </w:rPr>
-        <w:t>a way to invalidate directory entries while the object is being moved.</w:t>
-      </w:r>
-      <w:r>
-        <w:rPr>
-          <w:rFonts w:ascii="Times New Roman" w:hAnsi="Times New Roman" w:cs="Times New Roman"/>
-          <w:sz w:val="24"/>
-          <w:szCs w:val="24"/>
-        </w:rPr>
-        <w:t xml:space="preserve"> A simple way to implement this would be to set bits against the directory entries of the object being moved before the migration process is actually started. Having this bit set indicates that the object is under migration and there is a chance that the object will not be found </w:t>
-      </w:r>
-      <w:r>
-        <w:rPr>
-          <w:rFonts w:ascii="Times New Roman" w:hAnsi="Times New Roman" w:cs="Times New Roman"/>
-          <w:sz w:val="24"/>
-          <w:szCs w:val="24"/>
-        </w:rPr>
-        <w:t>at the location until the directory is updated and the bit is unset.</w:t>
-      </w:r>
-      <w:r>
-        <w:rPr>
-          <w:rFonts w:ascii="Times New Roman" w:hAnsi="Times New Roman" w:cs="Times New Roman"/>
-          <w:sz w:val="24"/>
-          <w:szCs w:val="24"/>
-        </w:rPr>
-        <w:t xml:space="preserve"> We unset the bits once the object has moved and all directories have been updated. The setting and unsetting of the bit are not atomic operations</w:t>
-      </w:r>
-      <w:r>
-        <w:rPr>
-          <w:rFonts w:ascii="Times New Roman" w:hAnsi="Times New Roman" w:cs="Times New Roman"/>
-          <w:sz w:val="24"/>
-          <w:szCs w:val="24"/>
-        </w:rPr>
-        <w:t xml:space="preserve">, but that is acceptable as the clients are aware that the bit represents a pending migration. The other issue that has to be addressed is whether or not reads and writes should be allowed while the object is under movement. Allowing reads is acceptable as the migration process can take some time and blocking all access to the object can be expensive. </w:t>
-      </w:r>
-      <w:r>
-        <w:rPr>
-          <w:rFonts w:ascii="Times New Roman" w:hAnsi="Times New Roman" w:cs="Times New Roman"/>
-          <w:sz w:val="24"/>
-          <w:szCs w:val="24"/>
-        </w:rPr>
-        <w:lastRenderedPageBreak/>
-        <w:t xml:space="preserve">Allowing writes at the replica from which the object is </w:t>
-      </w:r>
-      <w:r>
-        <w:rPr>
-          <w:rFonts w:ascii="Times New Roman" w:hAnsi="Times New Roman" w:cs="Times New Roman"/>
-          <w:sz w:val="24"/>
-          <w:szCs w:val="24"/>
-        </w:rPr>
-        <w:t xml:space="preserve">being copied while the object is under movement is a trickier problem which we will not be going into here. So we need to set markers at the replicas from which we are moving the object out of to indicate that said object is going to be under migration soon and writes must be disallowed. Once we get a sufficient number of acknowledgements </w:t>
-      </w:r>
-      <w:r>
-        <w:rPr>
-          <w:rFonts w:ascii="Times New Roman" w:hAnsi="Times New Roman" w:cs="Times New Roman"/>
-          <w:sz w:val="24"/>
-          <w:szCs w:val="24"/>
-        </w:rPr>
-        <w:t xml:space="preserve">(based on the consistency parameters of the system) </w:t>
-      </w:r>
-      <w:r>
-        <w:rPr>
-          <w:rFonts w:ascii="Times New Roman" w:hAnsi="Times New Roman" w:cs="Times New Roman"/>
-          <w:sz w:val="24"/>
-          <w:szCs w:val="24"/>
-        </w:rPr>
-        <w:t>from replicas where</w:t>
-      </w:r>
-      <w:r>
-        <w:rPr>
-          <w:rFonts w:ascii="Times New Roman" w:hAnsi="Times New Roman" w:cs="Times New Roman"/>
-          <w:sz w:val="24"/>
-          <w:szCs w:val="24"/>
-        </w:rPr>
-        <w:t xml:space="preserve"> the object is currently placed, we can begin the migration process. As clean up, once the entire migration process is complete, the object can be deleted from the old set of replicas and the markers can be done away with as at this point the directories have the information about the new location of the object.</w:t>
-      </w:r>
-    </w:p>
-    <w:p>
-      <w:r>
-        <w:tab/>
-      </w:r>
-      <w:r>
-        <w:tab/>
-      </w:r>
-      <w:r>
-        <w:tab/>
-      </w:r>
-      <w:r>
-        <w:tab/>
-      </w:r>
-      <w:r>
-        <w:tab/>
-      </w:r>
-      <w:r>
-        <w:tab/>
-      </w:r>
-      <w:r>
-        <w:tab/>
-      </w:r>
-      <w:r>
-        <w:tab/>
-      </w:r>
-      <w:r>
-        <w:tab/>
-      </w:r>
-      <w:r>
-        <w:tab/>
-      </w:r>
-      <w:r>
-        <w:tab/>
-      </w:r>
-      <w:r>
-        <w:tab/>
-      </w:r>
-      <w:r>
-        <w:tab/>
-      </w:r>
-    </w:p>
-    <w:p>
-      <w:pPr>
         <w:sectPr>
           <w:pgSz w:w="12240" w:h="15840"/>
           <w:pgMar w:top="1440" w:right="1440" w:bottom="1440" w:left="2160" w:header="720" w:footer="720" w:gutter="0"/>
@@ -18784,6 +18685,98 @@
           <w:docGrid w:linePitch="360"/>
         </w:sectPr>
       </w:pPr>
+      <w:r>
+        <w:rPr>
+          <w:rFonts w:ascii="Times New Roman" w:hAnsi="Times New Roman" w:cs="Times New Roman"/>
+          <w:sz w:val="24"/>
+          <w:szCs w:val="24"/>
+        </w:rPr>
+        <w:t xml:space="preserve">Consistent updates: </w:t>
+      </w:r>
+      <w:r>
+        <w:rPr>
+          <w:rFonts w:ascii="Times New Roman" w:hAnsi="Times New Roman" w:cs="Times New Roman"/>
+          <w:sz w:val="24"/>
+          <w:szCs w:val="24"/>
+        </w:rPr>
+        <w:t xml:space="preserve">We have </w:t>
+      </w:r>
+      <w:r>
+        <w:rPr>
+          <w:rFonts w:ascii="Times New Roman" w:hAnsi="Times New Roman" w:cs="Times New Roman"/>
+          <w:sz w:val="24"/>
+          <w:szCs w:val="24"/>
+        </w:rPr>
+        <w:t xml:space="preserve">implemented system </w:t>
+      </w:r>
+      <w:r>
+        <w:rPr>
+          <w:rFonts w:ascii="Times New Roman" w:hAnsi="Times New Roman" w:cs="Times New Roman"/>
+          <w:sz w:val="24"/>
+          <w:szCs w:val="24"/>
+        </w:rPr>
+        <w:t xml:space="preserve">that </w:t>
+      </w:r>
+      <w:r>
+        <w:rPr>
+          <w:rFonts w:ascii="Times New Roman" w:hAnsi="Times New Roman" w:cs="Times New Roman"/>
+          <w:sz w:val="24"/>
+          <w:szCs w:val="24"/>
+        </w:rPr>
+        <w:t xml:space="preserve">is </w:t>
+      </w:r>
+      <w:r>
+        <w:rPr>
+          <w:rFonts w:ascii="Times New Roman" w:hAnsi="Times New Roman" w:cs="Times New Roman"/>
+          <w:sz w:val="24"/>
+          <w:szCs w:val="24"/>
+        </w:rPr>
+        <w:t>tolerant to the failure of coordinator nodes managing the migration process</w:t>
+      </w:r>
+      <w:r>
+        <w:rPr>
+          <w:rFonts w:ascii="Times New Roman" w:hAnsi="Times New Roman" w:cs="Times New Roman"/>
+          <w:sz w:val="24"/>
+          <w:szCs w:val="24"/>
+        </w:rPr>
+        <w:t xml:space="preserve">. </w:t>
+      </w:r>
+      <w:r>
+        <w:rPr>
+          <w:rFonts w:ascii="Times New Roman" w:hAnsi="Times New Roman" w:cs="Times New Roman"/>
+          <w:sz w:val="24"/>
+          <w:szCs w:val="24"/>
+        </w:rPr>
+        <w:br/>
+      </w:r>
+      <w:r>
+        <w:rPr>
+          <w:rFonts w:ascii="Times New Roman" w:hAnsi="Times New Roman" w:cs="Times New Roman"/>
+          <w:sz w:val="24"/>
+        </w:rPr>
+        <w:t>It is easy to extend this system to make the system consistent as well by first sending an invalidation message to the directories (so that they no longer serve the location of the object under migration), performing the migration and then pushing the updated locations to the directories.</w:t>
+      </w:r>
+      <w:r>
+        <w:rPr>
+          <w:rFonts w:ascii="Times New Roman" w:hAnsi="Times New Roman" w:cs="Times New Roman"/>
+          <w:sz w:val="24"/>
+        </w:rPr>
+        <w:t xml:space="preserve"> </w:t>
+      </w:r>
+      <w:r>
+        <w:rPr>
+          <w:rFonts w:ascii="Times New Roman" w:hAnsi="Times New Roman" w:cs="Times New Roman"/>
+          <w:sz w:val="24"/>
+        </w:rPr>
+        <w:t xml:space="preserve">A drawback of </w:t>
+      </w:r>
+      <w:r>
+        <w:rPr>
+          <w:rFonts w:ascii="Times New Roman" w:hAnsi="Times New Roman" w:cs="Times New Roman"/>
+          <w:sz w:val="24"/>
+        </w:rPr>
+        <w:t>implementing consistent updates this way is that the data is unavailable for the duration of the migration.</w:t>
+      </w:r>
     </w:p>
     <w:p>
       <w:pPr>
@@ -19658,7 +19651,7 @@
       <w:headerReference w:type="default" r:id="rId40"/>
       <w:pgSz w:w="12240" w:h="15840"/>
       <w:pgMar w:top="2880" w:right="1440" w:bottom="1440" w:left="2160" w:header="720" w:footer="720" w:gutter="0"/>
-      <w:pgNumType w:start="55"/>
+      <w:pgNumType w:start="53"/>
       <w:cols w:space="720"/>
       <w:docGrid w:linePitch="360"/>
     </w:sectPr>
@@ -19812,7 +19805,7 @@
           <w:rPr>
             <w:noProof/>
           </w:rPr>
-          <w:t>ix</w:t>
+          <w:t>viii</w:t>
         </w:r>
         <w:r>
           <w:rPr>
@@ -19865,7 +19858,7 @@
           <w:rPr>
             <w:noProof/>
           </w:rPr>
-          <w:t>33</w:t>
+          <w:t>51</w:t>
         </w:r>
         <w:r>
           <w:rPr>
@@ -19934,7 +19927,7 @@
           <w:rPr>
             <w:noProof/>
           </w:rPr>
-          <w:t>55</w:t>
+          <w:t>53</w:t>
         </w:r>
         <w:r>
           <w:rPr>
@@ -25214,7 +25207,7 @@
 </file>
 
 <file path=customXml/itemProps1.xml><?xml version="1.0" encoding="utf-8"?>
-<ds:datastoreItem xmlns:ds="http://schemas.openxmlformats.org/officeDocument/2006/customXml" ds:itemID="{755ED2D4-377B-4230-8430-68C9B61C4EAC}">
+<ds:datastoreItem xmlns:ds="http://schemas.openxmlformats.org/officeDocument/2006/customXml" ds:itemID="{DC38F3A1-FDE9-4F67-ACFE-631CA94A552E}">
   <ds:schemaRefs>
     <ds:schemaRef ds:uri="http://schemas.openxmlformats.org/officeDocument/2006/bibliography"/>
   </ds:schemaRefs>

</xml_diff>